<commit_message>
ultimos detalles de escritura
</commit_message>
<xml_diff>
--- a/Informe TIO.docx
+++ b/Informe TIO.docx
@@ -4380,6 +4380,7 @@
                               </w:rPr>
                               <w:t xml:space="preserve"> </w:t>
                             </w:r>
+                            <w:proofErr w:type="spellStart"/>
                             <w:r>
                               <w:rPr>
                                 <w:color w:val="4472C4" w:themeColor="accent1"/>
@@ -4388,6 +4389,7 @@
                               </w:rPr>
                               <w:t>Braian</w:t>
                             </w:r>
+                            <w:proofErr w:type="spellEnd"/>
                           </w:p>
                         </w:txbxContent>
                       </wps:txbx>
@@ -5279,15 +5281,33 @@
           <w:sz w:val="24"/>
           <w:szCs w:val="24"/>
         </w:rPr>
-        <w:t>…………………………………………………………………………</w:t>
-      </w:r>
-      <w:r>
-        <w:rPr>
-          <w:rFonts w:ascii="Arial" w:hAnsi="Arial" w:cs="Arial"/>
-          <w:sz w:val="24"/>
-          <w:szCs w:val="24"/>
-        </w:rPr>
-        <w:t>..2</w:t>
+        <w:t>……………………………………………………………………</w:t>
+      </w:r>
+      <w:proofErr w:type="gramStart"/>
+      <w:r>
+        <w:rPr>
+          <w:rFonts w:ascii="Arial" w:hAnsi="Arial" w:cs="Arial"/>
+          <w:sz w:val="24"/>
+          <w:szCs w:val="24"/>
+        </w:rPr>
+        <w:t>……</w:t>
+      </w:r>
+      <w:r>
+        <w:rPr>
+          <w:rFonts w:ascii="Arial" w:hAnsi="Arial" w:cs="Arial"/>
+          <w:sz w:val="24"/>
+          <w:szCs w:val="24"/>
+        </w:rPr>
+        <w:t>.</w:t>
+      </w:r>
+      <w:proofErr w:type="gramEnd"/>
+      <w:r>
+        <w:rPr>
+          <w:rFonts w:ascii="Arial" w:hAnsi="Arial" w:cs="Arial"/>
+          <w:sz w:val="24"/>
+          <w:szCs w:val="24"/>
+        </w:rPr>
+        <w:t>.2</w:t>
       </w:r>
     </w:p>
     <w:p>
@@ -5385,8 +5405,54 @@
           <w:sz w:val="24"/>
           <w:szCs w:val="24"/>
         </w:rPr>
-        <w:t>Git add- commit- push</w:t>
-      </w:r>
+        <w:t xml:space="preserve">Git </w:t>
+      </w:r>
+      <w:proofErr w:type="spellStart"/>
+      <w:r>
+        <w:rPr>
+          <w:rFonts w:ascii="Arial" w:hAnsi="Arial" w:cs="Arial"/>
+          <w:sz w:val="24"/>
+          <w:szCs w:val="24"/>
+        </w:rPr>
+        <w:t>add</w:t>
+      </w:r>
+      <w:proofErr w:type="spellEnd"/>
+      <w:r>
+        <w:rPr>
+          <w:rFonts w:ascii="Arial" w:hAnsi="Arial" w:cs="Arial"/>
+          <w:sz w:val="24"/>
+          <w:szCs w:val="24"/>
+        </w:rPr>
+        <w:t xml:space="preserve">- </w:t>
+      </w:r>
+      <w:proofErr w:type="spellStart"/>
+      <w:r>
+        <w:rPr>
+          <w:rFonts w:ascii="Arial" w:hAnsi="Arial" w:cs="Arial"/>
+          <w:sz w:val="24"/>
+          <w:szCs w:val="24"/>
+        </w:rPr>
+        <w:t>commit</w:t>
+      </w:r>
+      <w:proofErr w:type="spellEnd"/>
+      <w:r>
+        <w:rPr>
+          <w:rFonts w:ascii="Arial" w:hAnsi="Arial" w:cs="Arial"/>
+          <w:sz w:val="24"/>
+          <w:szCs w:val="24"/>
+        </w:rPr>
+        <w:t xml:space="preserve">- </w:t>
+      </w:r>
+      <w:proofErr w:type="spellStart"/>
+      <w:r>
+        <w:rPr>
+          <w:rFonts w:ascii="Arial" w:hAnsi="Arial" w:cs="Arial"/>
+          <w:sz w:val="24"/>
+          <w:szCs w:val="24"/>
+        </w:rPr>
+        <w:t>push</w:t>
+      </w:r>
+      <w:proofErr w:type="spellEnd"/>
       <w:r>
         <w:rPr>
           <w:rFonts w:ascii="Arial" w:hAnsi="Arial" w:cs="Arial"/>
@@ -5414,13 +5480,33 @@
           <w:szCs w:val="24"/>
         </w:rPr>
       </w:pPr>
-      <w:r>
-        <w:rPr>
-          <w:rFonts w:ascii="Arial" w:hAnsi="Arial" w:cs="Arial"/>
-          <w:sz w:val="24"/>
-          <w:szCs w:val="24"/>
-        </w:rPr>
-        <w:t>.gitignore………………………………………………………………………..5</w:t>
+      <w:proofErr w:type="gramStart"/>
+      <w:r>
+        <w:rPr>
+          <w:rFonts w:ascii="Arial" w:hAnsi="Arial" w:cs="Arial"/>
+          <w:sz w:val="24"/>
+          <w:szCs w:val="24"/>
+        </w:rPr>
+        <w:t>.</w:t>
+      </w:r>
+      <w:proofErr w:type="spellStart"/>
+      <w:r>
+        <w:rPr>
+          <w:rFonts w:ascii="Arial" w:hAnsi="Arial" w:cs="Arial"/>
+          <w:sz w:val="24"/>
+          <w:szCs w:val="24"/>
+        </w:rPr>
+        <w:t>gitignore</w:t>
+      </w:r>
+      <w:proofErr w:type="spellEnd"/>
+      <w:proofErr w:type="gramEnd"/>
+      <w:r>
+        <w:rPr>
+          <w:rFonts w:ascii="Arial" w:hAnsi="Arial" w:cs="Arial"/>
+          <w:sz w:val="24"/>
+          <w:szCs w:val="24"/>
+        </w:rPr>
+        <w:t>………………………………………………………………………..5</w:t>
       </w:r>
     </w:p>
     <w:p>
@@ -5439,7 +5525,25 @@
           <w:sz w:val="24"/>
           <w:szCs w:val="24"/>
         </w:rPr>
-        <w:t>Branch…………………………………………………………………………..</w:t>
+        <w:t>Branch……………………………………………………………………</w:t>
+      </w:r>
+      <w:proofErr w:type="gramStart"/>
+      <w:r>
+        <w:rPr>
+          <w:rFonts w:ascii="Arial" w:hAnsi="Arial" w:cs="Arial"/>
+          <w:sz w:val="24"/>
+          <w:szCs w:val="24"/>
+        </w:rPr>
+        <w:t>…….</w:t>
+      </w:r>
+      <w:proofErr w:type="gramEnd"/>
+      <w:r>
+        <w:rPr>
+          <w:rFonts w:ascii="Arial" w:hAnsi="Arial" w:cs="Arial"/>
+          <w:sz w:val="24"/>
+          <w:szCs w:val="24"/>
+        </w:rPr>
+        <w:t>.</w:t>
       </w:r>
       <w:r>
         <w:rPr>
@@ -5467,8 +5571,18 @@
           <w:szCs w:val="24"/>
         </w:rPr>
         <w:tab/>
-        <w:t>Ramas Remotas……………………………………………………….</w:t>
-      </w:r>
+        <w:t>Ramas Remotas…………………………………………………</w:t>
+      </w:r>
+      <w:proofErr w:type="gramStart"/>
+      <w:r>
+        <w:rPr>
+          <w:rFonts w:ascii="Arial" w:hAnsi="Arial" w:cs="Arial"/>
+          <w:sz w:val="24"/>
+          <w:szCs w:val="24"/>
+        </w:rPr>
+        <w:t>…….</w:t>
+      </w:r>
+      <w:proofErr w:type="gramEnd"/>
       <w:r>
         <w:rPr>
           <w:rFonts w:ascii="Arial" w:hAnsi="Arial" w:cs="Arial"/>
@@ -5559,8 +5673,36 @@
           <w:sz w:val="24"/>
           <w:szCs w:val="24"/>
         </w:rPr>
-        <w:t>Cambios git …………………………………………………………………….</w:t>
-      </w:r>
+        <w:t xml:space="preserve">Cambios </w:t>
+      </w:r>
+      <w:proofErr w:type="spellStart"/>
+      <w:r>
+        <w:rPr>
+          <w:rFonts w:ascii="Arial" w:hAnsi="Arial" w:cs="Arial"/>
+          <w:sz w:val="24"/>
+          <w:szCs w:val="24"/>
+        </w:rPr>
+        <w:t>git</w:t>
+      </w:r>
+      <w:proofErr w:type="spellEnd"/>
+      <w:r>
+        <w:rPr>
+          <w:rFonts w:ascii="Arial" w:hAnsi="Arial" w:cs="Arial"/>
+          <w:sz w:val="24"/>
+          <w:szCs w:val="24"/>
+        </w:rPr>
+        <w:t xml:space="preserve"> ………………………………………………………………</w:t>
+      </w:r>
+      <w:proofErr w:type="gramStart"/>
+      <w:r>
+        <w:rPr>
+          <w:rFonts w:ascii="Arial" w:hAnsi="Arial" w:cs="Arial"/>
+          <w:sz w:val="24"/>
+          <w:szCs w:val="24"/>
+        </w:rPr>
+        <w:t>…….</w:t>
+      </w:r>
+      <w:proofErr w:type="gramEnd"/>
       <w:r>
         <w:rPr>
           <w:rFonts w:ascii="Arial" w:hAnsi="Arial" w:cs="Arial"/>
@@ -5599,6 +5741,7 @@
         </w:rPr>
         <w:t>………………………………………………………………………</w:t>
       </w:r>
+      <w:proofErr w:type="gramStart"/>
       <w:r>
         <w:rPr>
           <w:rFonts w:ascii="Arial" w:hAnsi="Arial" w:cs="Arial"/>
@@ -5607,6 +5750,7 @@
         </w:rPr>
         <w:t>…….</w:t>
       </w:r>
+      <w:proofErr w:type="gramEnd"/>
       <w:r>
         <w:rPr>
           <w:rFonts w:ascii="Arial" w:hAnsi="Arial" w:cs="Arial"/>
@@ -5672,7 +5816,25 @@
           <w:sz w:val="24"/>
           <w:szCs w:val="24"/>
         </w:rPr>
-        <w:t xml:space="preserve">tratara sobre el uso de git en diferentes proyectos como una herramienta de control de versiones, que sirve para el trabajo en equipo </w:t>
+        <w:t xml:space="preserve">tratara sobre el uso de </w:t>
+      </w:r>
+      <w:proofErr w:type="spellStart"/>
+      <w:r>
+        <w:rPr>
+          <w:rFonts w:ascii="Arial" w:hAnsi="Arial" w:cs="Arial"/>
+          <w:sz w:val="24"/>
+          <w:szCs w:val="24"/>
+        </w:rPr>
+        <w:t>git</w:t>
+      </w:r>
+      <w:proofErr w:type="spellEnd"/>
+      <w:r>
+        <w:rPr>
+          <w:rFonts w:ascii="Arial" w:hAnsi="Arial" w:cs="Arial"/>
+          <w:sz w:val="24"/>
+          <w:szCs w:val="24"/>
+        </w:rPr>
+        <w:t xml:space="preserve"> en diferentes proyectos como una herramienta de control de versiones, que sirve para el trabajo en equipo </w:t>
       </w:r>
       <w:r>
         <w:rPr>
@@ -5699,7 +5861,23 @@
           <w:sz w:val="24"/>
           <w:szCs w:val="24"/>
         </w:rPr>
-        <w:t>Para realizar el proyecto, se trabajo con archivos de diferentes lenguajes de programación, como HTML,</w:t>
+        <w:t xml:space="preserve">Para realizar el proyecto, se </w:t>
+      </w:r>
+      <w:r>
+        <w:rPr>
+          <w:rFonts w:ascii="Arial" w:hAnsi="Arial" w:cs="Arial"/>
+          <w:sz w:val="24"/>
+          <w:szCs w:val="24"/>
+        </w:rPr>
+        <w:t>trabajó</w:t>
+      </w:r>
+      <w:r>
+        <w:rPr>
+          <w:rFonts w:ascii="Arial" w:hAnsi="Arial" w:cs="Arial"/>
+          <w:sz w:val="24"/>
+          <w:szCs w:val="24"/>
+        </w:rPr>
+        <w:t xml:space="preserve"> con archivos de diferentes lenguajes de programación, como HTML,</w:t>
       </w:r>
       <w:r>
         <w:rPr>
@@ -5715,7 +5893,23 @@
           <w:sz w:val="24"/>
           <w:szCs w:val="24"/>
         </w:rPr>
-        <w:t>CSS, JS y JAVA, además se incorporo un archivo de Excel con la resolución de unos de los trabajos requeridos por la catedra de TMC.</w:t>
+        <w:t xml:space="preserve">CSS, JS y JAVA, además se </w:t>
+      </w:r>
+      <w:r>
+        <w:rPr>
+          <w:rFonts w:ascii="Arial" w:hAnsi="Arial" w:cs="Arial"/>
+          <w:sz w:val="24"/>
+          <w:szCs w:val="24"/>
+        </w:rPr>
+        <w:t>incorporó</w:t>
+      </w:r>
+      <w:r>
+        <w:rPr>
+          <w:rFonts w:ascii="Arial" w:hAnsi="Arial" w:cs="Arial"/>
+          <w:sz w:val="24"/>
+          <w:szCs w:val="24"/>
+        </w:rPr>
+        <w:t xml:space="preserve"> un archivo de Excel con la resolución de unos de los trabajos requeridos por la catedra de TMC.</w:t>
       </w:r>
     </w:p>
     <w:p>
@@ -5734,7 +5928,25 @@
           <w:sz w:val="24"/>
           <w:szCs w:val="24"/>
         </w:rPr>
-        <w:t xml:space="preserve">El objetivo del trabajo es mostrar cómo se utiliza git y </w:t>
+        <w:t xml:space="preserve">El objetivo del trabajo es mostrar cómo se utiliza </w:t>
+      </w:r>
+      <w:proofErr w:type="spellStart"/>
+      <w:r>
+        <w:rPr>
+          <w:rFonts w:ascii="Arial" w:hAnsi="Arial" w:cs="Arial"/>
+          <w:sz w:val="24"/>
+          <w:szCs w:val="24"/>
+        </w:rPr>
+        <w:t>git</w:t>
+      </w:r>
+      <w:proofErr w:type="spellEnd"/>
+      <w:r>
+        <w:rPr>
+          <w:rFonts w:ascii="Arial" w:hAnsi="Arial" w:cs="Arial"/>
+          <w:sz w:val="24"/>
+          <w:szCs w:val="24"/>
+        </w:rPr>
+        <w:t xml:space="preserve"> y </w:t>
       </w:r>
       <w:r>
         <w:rPr>
@@ -5750,7 +5962,25 @@
           <w:sz w:val="24"/>
           <w:szCs w:val="24"/>
         </w:rPr>
-        <w:t xml:space="preserve"> son las ventajas que proporciona, tanto para el trabajo en equipo, como para gestionar eficientemente grandes proyectos almacenando los archivos en los repositorios de git.</w:t>
+        <w:t xml:space="preserve"> son las ventajas que proporciona, tanto para el trabajo en equipo, como para gestionar eficientemente grandes proyectos almacenando los archivos en los repositorios de </w:t>
+      </w:r>
+      <w:proofErr w:type="spellStart"/>
+      <w:r>
+        <w:rPr>
+          <w:rFonts w:ascii="Arial" w:hAnsi="Arial" w:cs="Arial"/>
+          <w:sz w:val="24"/>
+          <w:szCs w:val="24"/>
+        </w:rPr>
+        <w:t>git</w:t>
+      </w:r>
+      <w:proofErr w:type="spellEnd"/>
+      <w:r>
+        <w:rPr>
+          <w:rFonts w:ascii="Arial" w:hAnsi="Arial" w:cs="Arial"/>
+          <w:sz w:val="24"/>
+          <w:szCs w:val="24"/>
+        </w:rPr>
+        <w:t>.</w:t>
       </w:r>
     </w:p>
     <w:p>
@@ -5810,7 +6040,23 @@
           <w:sz w:val="24"/>
           <w:szCs w:val="24"/>
         </w:rPr>
-        <w:t xml:space="preserve">Como se menciono anteriormente se decidió trabajar con diferentes archivos, </w:t>
+        <w:t xml:space="preserve">Como se </w:t>
+      </w:r>
+      <w:r>
+        <w:rPr>
+          <w:rFonts w:ascii="Arial" w:hAnsi="Arial" w:cs="Arial"/>
+          <w:sz w:val="24"/>
+          <w:szCs w:val="24"/>
+        </w:rPr>
+        <w:t>mencionó</w:t>
+      </w:r>
+      <w:r>
+        <w:rPr>
+          <w:rFonts w:ascii="Arial" w:hAnsi="Arial" w:cs="Arial"/>
+          <w:sz w:val="24"/>
+          <w:szCs w:val="24"/>
+        </w:rPr>
+        <w:t xml:space="preserve"> anteriormente se decidió trabajar con diferentes archivos, </w:t>
       </w:r>
       <w:r>
         <w:rPr>
@@ -6196,6 +6442,14 @@
         </w:rPr>
         <w:t>En la siguiente imagen se muestra el tablero de Trello</w:t>
       </w:r>
+      <w:r>
+        <w:rPr>
+          <w:rFonts w:ascii="Arial" w:hAnsi="Arial" w:cs="Arial"/>
+          <w:sz w:val="24"/>
+          <w:szCs w:val="24"/>
+        </w:rPr>
+        <w:t>:</w:t>
+      </w:r>
     </w:p>
     <w:p>
       <w:pPr>
@@ -6271,8 +6525,17 @@
           <w:sz w:val="24"/>
           <w:szCs w:val="24"/>
         </w:rPr>
-        <w:t xml:space="preserve">Como paso siguiente se clono el repositorio Remoto de GitHub a un repositorio local, utilizando el comando </w:t>
-      </w:r>
+        <w:t>En el siguiente paso</w:t>
+      </w:r>
+      <w:r>
+        <w:rPr>
+          <w:rFonts w:ascii="Arial" w:hAnsi="Arial" w:cs="Arial"/>
+          <w:sz w:val="24"/>
+          <w:szCs w:val="24"/>
+        </w:rPr>
+        <w:t xml:space="preserve"> se clono el repositorio Remoto de GitHub a un repositorio local, utilizando el comando </w:t>
+      </w:r>
+      <w:proofErr w:type="spellStart"/>
       <w:r>
         <w:rPr>
           <w:rFonts w:ascii="Arial" w:hAnsi="Arial" w:cs="Arial"/>
@@ -6281,8 +6544,31 @@
           <w:sz w:val="24"/>
           <w:szCs w:val="24"/>
         </w:rPr>
-        <w:t>git clone</w:t>
-      </w:r>
+        <w:t>git</w:t>
+      </w:r>
+      <w:proofErr w:type="spellEnd"/>
+      <w:r>
+        <w:rPr>
+          <w:rFonts w:ascii="Arial" w:hAnsi="Arial" w:cs="Arial"/>
+          <w:b/>
+          <w:bCs/>
+          <w:sz w:val="24"/>
+          <w:szCs w:val="24"/>
+        </w:rPr>
+        <w:t xml:space="preserve"> </w:t>
+      </w:r>
+      <w:proofErr w:type="gramStart"/>
+      <w:r>
+        <w:rPr>
+          <w:rFonts w:ascii="Arial" w:hAnsi="Arial" w:cs="Arial"/>
+          <w:b/>
+          <w:bCs/>
+          <w:sz w:val="24"/>
+          <w:szCs w:val="24"/>
+        </w:rPr>
+        <w:t>clone</w:t>
+      </w:r>
+      <w:proofErr w:type="gramEnd"/>
       <w:r>
         <w:rPr>
           <w:rFonts w:ascii="Arial" w:hAnsi="Arial" w:cs="Arial"/>
@@ -6396,14 +6682,6 @@
           <w:szCs w:val="24"/>
         </w:rPr>
       </w:pPr>
-      <w:r>
-        <w:rPr>
-          <w:rFonts w:ascii="Arial" w:hAnsi="Arial" w:cs="Arial"/>
-          <w:sz w:val="24"/>
-          <w:szCs w:val="24"/>
-        </w:rPr>
-        <w:t>A la hora de subir archivos al repositorio, se utilizaron los comandos:</w:t>
-      </w:r>
     </w:p>
     <w:p>
       <w:pPr>
@@ -6411,17 +6689,44 @@
         <w:jc w:val="both"/>
         <w:rPr>
           <w:rFonts w:ascii="Arial" w:hAnsi="Arial" w:cs="Arial"/>
+          <w:sz w:val="24"/>
+          <w:szCs w:val="24"/>
+        </w:rPr>
+      </w:pPr>
+    </w:p>
+    <w:p>
+      <w:pPr>
+        <w:spacing w:line="360" w:lineRule="auto"/>
+        <w:jc w:val="both"/>
+        <w:rPr>
+          <w:rFonts w:ascii="Arial" w:hAnsi="Arial" w:cs="Arial"/>
+          <w:sz w:val="24"/>
+          <w:szCs w:val="24"/>
+        </w:rPr>
+      </w:pPr>
+      <w:r>
+        <w:rPr>
+          <w:rFonts w:ascii="Arial" w:hAnsi="Arial" w:cs="Arial"/>
+          <w:sz w:val="24"/>
+          <w:szCs w:val="24"/>
+        </w:rPr>
+        <w:lastRenderedPageBreak/>
+        <w:t>A la hora de subir archivos al repositorio, se utilizaron los comandos:</w:t>
+      </w:r>
+    </w:p>
+    <w:p>
+      <w:pPr>
+        <w:spacing w:line="360" w:lineRule="auto"/>
+        <w:jc w:val="both"/>
+        <w:rPr>
+          <w:rFonts w:ascii="Arial" w:hAnsi="Arial" w:cs="Arial"/>
           <w:b/>
           <w:bCs/>
           <w:sz w:val="24"/>
           <w:szCs w:val="24"/>
         </w:rPr>
       </w:pPr>
-    </w:p>
-    <w:p>
-      <w:pPr>
-        <w:spacing w:line="360" w:lineRule="auto"/>
-        <w:jc w:val="both"/>
+      <w:r>
         <w:rPr>
           <w:rFonts w:ascii="Arial" w:hAnsi="Arial" w:cs="Arial"/>
           <w:b/>
@@ -6429,7 +6734,9 @@
           <w:sz w:val="24"/>
           <w:szCs w:val="24"/>
         </w:rPr>
-      </w:pPr>
+        <w:t xml:space="preserve">Git </w:t>
+      </w:r>
+      <w:proofErr w:type="spellStart"/>
       <w:r>
         <w:rPr>
           <w:rFonts w:ascii="Arial" w:hAnsi="Arial" w:cs="Arial"/>
@@ -6438,9 +6745,9 @@
           <w:sz w:val="24"/>
           <w:szCs w:val="24"/>
         </w:rPr>
-        <w:lastRenderedPageBreak/>
-        <w:t xml:space="preserve">Git add + </w:t>
-      </w:r>
+        <w:t>add</w:t>
+      </w:r>
+      <w:proofErr w:type="spellEnd"/>
       <w:r>
         <w:rPr>
           <w:rFonts w:ascii="Arial" w:hAnsi="Arial" w:cs="Arial"/>
@@ -6449,8 +6756,9 @@
           <w:sz w:val="24"/>
           <w:szCs w:val="24"/>
         </w:rPr>
-        <w:t xml:space="preserve"> git </w:t>
-      </w:r>
+        <w:t xml:space="preserve"> + </w:t>
+      </w:r>
+      <w:proofErr w:type="spellStart"/>
       <w:r>
         <w:rPr>
           <w:rFonts w:ascii="Arial" w:hAnsi="Arial" w:cs="Arial"/>
@@ -6459,8 +6767,9 @@
           <w:sz w:val="24"/>
           <w:szCs w:val="24"/>
         </w:rPr>
-        <w:t xml:space="preserve">commit + </w:t>
-      </w:r>
+        <w:t>git</w:t>
+      </w:r>
+      <w:proofErr w:type="spellEnd"/>
       <w:r>
         <w:rPr>
           <w:rFonts w:ascii="Arial" w:hAnsi="Arial" w:cs="Arial"/>
@@ -6469,8 +6778,9 @@
           <w:sz w:val="24"/>
           <w:szCs w:val="24"/>
         </w:rPr>
-        <w:t xml:space="preserve"> git </w:t>
-      </w:r>
+        <w:t xml:space="preserve"> </w:t>
+      </w:r>
+      <w:proofErr w:type="spellStart"/>
       <w:r>
         <w:rPr>
           <w:rFonts w:ascii="Arial" w:hAnsi="Arial" w:cs="Arial"/>
@@ -6479,8 +6789,63 @@
           <w:sz w:val="24"/>
           <w:szCs w:val="24"/>
         </w:rPr>
+        <w:t>commit</w:t>
+      </w:r>
+      <w:proofErr w:type="spellEnd"/>
+      <w:r>
+        <w:rPr>
+          <w:rFonts w:ascii="Arial" w:hAnsi="Arial" w:cs="Arial"/>
+          <w:b/>
+          <w:bCs/>
+          <w:sz w:val="24"/>
+          <w:szCs w:val="24"/>
+        </w:rPr>
+        <w:t xml:space="preserve"> +</w:t>
+      </w:r>
+      <w:r>
+        <w:rPr>
+          <w:rFonts w:ascii="Arial" w:hAnsi="Arial" w:cs="Arial"/>
+          <w:b/>
+          <w:bCs/>
+          <w:sz w:val="24"/>
+          <w:szCs w:val="24"/>
+        </w:rPr>
+        <w:t xml:space="preserve"> </w:t>
+      </w:r>
+      <w:proofErr w:type="spellStart"/>
+      <w:r>
+        <w:rPr>
+          <w:rFonts w:ascii="Arial" w:hAnsi="Arial" w:cs="Arial"/>
+          <w:b/>
+          <w:bCs/>
+          <w:sz w:val="24"/>
+          <w:szCs w:val="24"/>
+        </w:rPr>
+        <w:t>git</w:t>
+      </w:r>
+      <w:proofErr w:type="spellEnd"/>
+      <w:r>
+        <w:rPr>
+          <w:rFonts w:ascii="Arial" w:hAnsi="Arial" w:cs="Arial"/>
+          <w:b/>
+          <w:bCs/>
+          <w:sz w:val="24"/>
+          <w:szCs w:val="24"/>
+        </w:rPr>
+        <w:t xml:space="preserve"> </w:t>
+      </w:r>
+      <w:proofErr w:type="spellStart"/>
+      <w:r>
+        <w:rPr>
+          <w:rFonts w:ascii="Arial" w:hAnsi="Arial" w:cs="Arial"/>
+          <w:b/>
+          <w:bCs/>
+          <w:sz w:val="24"/>
+          <w:szCs w:val="24"/>
+        </w:rPr>
         <w:t>push</w:t>
       </w:r>
+      <w:proofErr w:type="spellEnd"/>
     </w:p>
     <w:p>
       <w:pPr>
@@ -6551,7 +6916,43 @@
           <w:sz w:val="24"/>
           <w:szCs w:val="24"/>
         </w:rPr>
-        <w:t xml:space="preserve"> un git add, para </w:t>
+        <w:t xml:space="preserve"> un </w:t>
+      </w:r>
+      <w:proofErr w:type="spellStart"/>
+      <w:r>
+        <w:rPr>
+          <w:rFonts w:ascii="Arial" w:hAnsi="Arial" w:cs="Arial"/>
+          <w:sz w:val="24"/>
+          <w:szCs w:val="24"/>
+        </w:rPr>
+        <w:t>git</w:t>
+      </w:r>
+      <w:proofErr w:type="spellEnd"/>
+      <w:r>
+        <w:rPr>
+          <w:rFonts w:ascii="Arial" w:hAnsi="Arial" w:cs="Arial"/>
+          <w:sz w:val="24"/>
+          <w:szCs w:val="24"/>
+        </w:rPr>
+        <w:t xml:space="preserve"> </w:t>
+      </w:r>
+      <w:proofErr w:type="spellStart"/>
+      <w:r>
+        <w:rPr>
+          <w:rFonts w:ascii="Arial" w:hAnsi="Arial" w:cs="Arial"/>
+          <w:sz w:val="24"/>
+          <w:szCs w:val="24"/>
+        </w:rPr>
+        <w:t>add</w:t>
+      </w:r>
+      <w:proofErr w:type="spellEnd"/>
+      <w:r>
+        <w:rPr>
+          <w:rFonts w:ascii="Arial" w:hAnsi="Arial" w:cs="Arial"/>
+          <w:sz w:val="24"/>
+          <w:szCs w:val="24"/>
+        </w:rPr>
+        <w:t xml:space="preserve">, para </w:t>
       </w:r>
       <w:r>
         <w:rPr>
@@ -6585,13 +6986,23 @@
         </w:rPr>
         <w:t xml:space="preserve">Se procede a realizar un </w:t>
       </w:r>
-      <w:r>
-        <w:rPr>
-          <w:rFonts w:ascii="Arial" w:hAnsi="Arial" w:cs="Arial"/>
-          <w:sz w:val="24"/>
-          <w:szCs w:val="24"/>
-        </w:rPr>
-        <w:t xml:space="preserve">commit </w:t>
+      <w:proofErr w:type="spellStart"/>
+      <w:r>
+        <w:rPr>
+          <w:rFonts w:ascii="Arial" w:hAnsi="Arial" w:cs="Arial"/>
+          <w:sz w:val="24"/>
+          <w:szCs w:val="24"/>
+        </w:rPr>
+        <w:t>commit</w:t>
+      </w:r>
+      <w:proofErr w:type="spellEnd"/>
+      <w:r>
+        <w:rPr>
+          <w:rFonts w:ascii="Arial" w:hAnsi="Arial" w:cs="Arial"/>
+          <w:sz w:val="24"/>
+          <w:szCs w:val="24"/>
+        </w:rPr>
+        <w:t xml:space="preserve"> </w:t>
       </w:r>
       <w:r>
         <w:rPr>
@@ -6717,7 +7128,43 @@
           <w:sz w:val="24"/>
           <w:szCs w:val="24"/>
         </w:rPr>
-        <w:t xml:space="preserve"> git push para subir esos archivos al master</w:t>
+        <w:t xml:space="preserve"> </w:t>
+      </w:r>
+      <w:proofErr w:type="spellStart"/>
+      <w:r>
+        <w:rPr>
+          <w:rFonts w:ascii="Arial" w:hAnsi="Arial" w:cs="Arial"/>
+          <w:sz w:val="24"/>
+          <w:szCs w:val="24"/>
+        </w:rPr>
+        <w:t>git</w:t>
+      </w:r>
+      <w:proofErr w:type="spellEnd"/>
+      <w:r>
+        <w:rPr>
+          <w:rFonts w:ascii="Arial" w:hAnsi="Arial" w:cs="Arial"/>
+          <w:sz w:val="24"/>
+          <w:szCs w:val="24"/>
+        </w:rPr>
+        <w:t xml:space="preserve"> </w:t>
+      </w:r>
+      <w:proofErr w:type="spellStart"/>
+      <w:r>
+        <w:rPr>
+          <w:rFonts w:ascii="Arial" w:hAnsi="Arial" w:cs="Arial"/>
+          <w:sz w:val="24"/>
+          <w:szCs w:val="24"/>
+        </w:rPr>
+        <w:t>push</w:t>
+      </w:r>
+      <w:proofErr w:type="spellEnd"/>
+      <w:r>
+        <w:rPr>
+          <w:rFonts w:ascii="Arial" w:hAnsi="Arial" w:cs="Arial"/>
+          <w:sz w:val="24"/>
+          <w:szCs w:val="24"/>
+        </w:rPr>
+        <w:t xml:space="preserve"> para subir esos archivos al master</w:t>
       </w:r>
       <w:r>
         <w:rPr>
@@ -6762,13 +7209,23 @@
         </w:rPr>
         <w:t xml:space="preserve">se utiliza </w:t>
       </w:r>
-      <w:r>
-        <w:rPr>
-          <w:rFonts w:ascii="Arial" w:hAnsi="Arial" w:cs="Arial"/>
-          <w:sz w:val="24"/>
-          <w:szCs w:val="24"/>
-        </w:rPr>
-        <w:t>git status para cont</w:t>
+      <w:proofErr w:type="spellStart"/>
+      <w:r>
+        <w:rPr>
+          <w:rFonts w:ascii="Arial" w:hAnsi="Arial" w:cs="Arial"/>
+          <w:sz w:val="24"/>
+          <w:szCs w:val="24"/>
+        </w:rPr>
+        <w:t>git</w:t>
+      </w:r>
+      <w:proofErr w:type="spellEnd"/>
+      <w:r>
+        <w:rPr>
+          <w:rFonts w:ascii="Arial" w:hAnsi="Arial" w:cs="Arial"/>
+          <w:sz w:val="24"/>
+          <w:szCs w:val="24"/>
+        </w:rPr>
+        <w:t xml:space="preserve"> status para cont</w:t>
       </w:r>
       <w:r>
         <w:rPr>
@@ -6808,7 +7265,43 @@
           <w:sz w:val="24"/>
           <w:szCs w:val="24"/>
         </w:rPr>
-        <w:t xml:space="preserve"> y antes de modificar cualquier archivo se utiliza git pull para traer los cambios del repositorio remoto al local.</w:t>
+        <w:t xml:space="preserve"> y antes de modificar cualquier archivo se utiliza </w:t>
+      </w:r>
+      <w:proofErr w:type="spellStart"/>
+      <w:r>
+        <w:rPr>
+          <w:rFonts w:ascii="Arial" w:hAnsi="Arial" w:cs="Arial"/>
+          <w:sz w:val="24"/>
+          <w:szCs w:val="24"/>
+        </w:rPr>
+        <w:t>git</w:t>
+      </w:r>
+      <w:proofErr w:type="spellEnd"/>
+      <w:r>
+        <w:rPr>
+          <w:rFonts w:ascii="Arial" w:hAnsi="Arial" w:cs="Arial"/>
+          <w:sz w:val="24"/>
+          <w:szCs w:val="24"/>
+        </w:rPr>
+        <w:t xml:space="preserve"> </w:t>
+      </w:r>
+      <w:proofErr w:type="spellStart"/>
+      <w:r>
+        <w:rPr>
+          <w:rFonts w:ascii="Arial" w:hAnsi="Arial" w:cs="Arial"/>
+          <w:sz w:val="24"/>
+          <w:szCs w:val="24"/>
+        </w:rPr>
+        <w:t>pull</w:t>
+      </w:r>
+      <w:proofErr w:type="spellEnd"/>
+      <w:r>
+        <w:rPr>
+          <w:rFonts w:ascii="Arial" w:hAnsi="Arial" w:cs="Arial"/>
+          <w:sz w:val="24"/>
+          <w:szCs w:val="24"/>
+        </w:rPr>
+        <w:t xml:space="preserve"> para traer los cambios del repositorio remoto al local.</w:t>
       </w:r>
     </w:p>
     <w:p>
@@ -6823,6 +7316,7 @@
           <w:szCs w:val="24"/>
         </w:rPr>
       </w:pPr>
+      <w:proofErr w:type="gramStart"/>
       <w:r>
         <w:rPr>
           <w:rFonts w:ascii="Arial" w:hAnsi="Arial" w:cs="Arial"/>
@@ -6831,8 +7325,21 @@
           <w:sz w:val="24"/>
           <w:szCs w:val="24"/>
         </w:rPr>
-        <w:t>.gitignore</w:t>
-      </w:r>
+        <w:t>.</w:t>
+      </w:r>
+      <w:proofErr w:type="spellStart"/>
+      <w:r>
+        <w:rPr>
+          <w:rFonts w:ascii="Arial" w:hAnsi="Arial" w:cs="Arial"/>
+          <w:b/>
+          <w:bCs/>
+          <w:sz w:val="24"/>
+          <w:szCs w:val="24"/>
+        </w:rPr>
+        <w:t>gitignore</w:t>
+      </w:r>
+      <w:proofErr w:type="spellEnd"/>
+      <w:proofErr w:type="gramEnd"/>
     </w:p>
     <w:p>
       <w:pPr>
@@ -6850,15 +7357,81 @@
           <w:sz w:val="24"/>
           <w:szCs w:val="24"/>
         </w:rPr>
-        <w:t>Se utilizo el archivo .gitignore para indicarle</w:t>
-      </w:r>
-      <w:r>
-        <w:rPr>
-          <w:rFonts w:ascii="Arial" w:hAnsi="Arial" w:cs="Arial"/>
-          <w:sz w:val="24"/>
-          <w:szCs w:val="24"/>
-        </w:rPr>
-        <w:t xml:space="preserve"> a git que</w:t>
+        <w:t xml:space="preserve">Se utilizo el </w:t>
+      </w:r>
+      <w:proofErr w:type="gramStart"/>
+      <w:r>
+        <w:rPr>
+          <w:rFonts w:ascii="Arial" w:hAnsi="Arial" w:cs="Arial"/>
+          <w:sz w:val="24"/>
+          <w:szCs w:val="24"/>
+        </w:rPr>
+        <w:t>archivo</w:t>
+      </w:r>
+      <w:r>
+        <w:rPr>
+          <w:rFonts w:ascii="Arial" w:hAnsi="Arial" w:cs="Arial"/>
+          <w:sz w:val="24"/>
+          <w:szCs w:val="24"/>
+        </w:rPr>
+        <w:t xml:space="preserve"> </w:t>
+      </w:r>
+      <w:r>
+        <w:rPr>
+          <w:rFonts w:ascii="Arial" w:hAnsi="Arial" w:cs="Arial"/>
+          <w:i/>
+          <w:iCs/>
+          <w:sz w:val="24"/>
+          <w:szCs w:val="24"/>
+        </w:rPr>
+        <w:t>.</w:t>
+      </w:r>
+      <w:proofErr w:type="spellStart"/>
+      <w:r>
+        <w:rPr>
+          <w:rFonts w:ascii="Arial" w:hAnsi="Arial" w:cs="Arial"/>
+          <w:i/>
+          <w:iCs/>
+          <w:sz w:val="24"/>
+          <w:szCs w:val="24"/>
+        </w:rPr>
+        <w:t>gitignore</w:t>
+      </w:r>
+      <w:proofErr w:type="spellEnd"/>
+      <w:proofErr w:type="gramEnd"/>
+      <w:r>
+        <w:rPr>
+          <w:rFonts w:ascii="Arial" w:hAnsi="Arial" w:cs="Arial"/>
+          <w:sz w:val="24"/>
+          <w:szCs w:val="24"/>
+        </w:rPr>
+        <w:t xml:space="preserve"> para indicarle</w:t>
+      </w:r>
+      <w:r>
+        <w:rPr>
+          <w:rFonts w:ascii="Arial" w:hAnsi="Arial" w:cs="Arial"/>
+          <w:sz w:val="24"/>
+          <w:szCs w:val="24"/>
+        </w:rPr>
+        <w:t xml:space="preserve"> a </w:t>
+      </w:r>
+      <w:proofErr w:type="spellStart"/>
+      <w:r>
+        <w:rPr>
+          <w:rFonts w:ascii="Arial" w:hAnsi="Arial" w:cs="Arial"/>
+          <w:sz w:val="24"/>
+          <w:szCs w:val="24"/>
+        </w:rPr>
+        <w:t>git</w:t>
+      </w:r>
+      <w:proofErr w:type="spellEnd"/>
+      <w:r>
+        <w:rPr>
+          <w:rFonts w:ascii="Arial" w:hAnsi="Arial" w:cs="Arial"/>
+          <w:sz w:val="24"/>
+          <w:szCs w:val="24"/>
+        </w:rPr>
+        <w:t xml:space="preserve"> que</w:t>
       </w:r>
       <w:r>
         <w:rPr>
@@ -6917,15 +7490,73 @@
           <w:sz w:val="24"/>
           <w:szCs w:val="24"/>
         </w:rPr>
-        <w:t>Por ej: d</w:t>
-      </w:r>
-      <w:r>
-        <w:rPr>
-          <w:rFonts w:ascii="Arial" w:hAnsi="Arial" w:cs="Arial"/>
-          <w:sz w:val="24"/>
-          <w:szCs w:val="24"/>
-        </w:rPr>
-        <w:t>icho archivo se escribió con la siguiente línea, para informar que a la carpeta “Principal” no debe hacerle un seguimiento: /Principal/</w:t>
+        <w:t xml:space="preserve">Por </w:t>
+      </w:r>
+      <w:r>
+        <w:rPr>
+          <w:rFonts w:ascii="Arial" w:hAnsi="Arial" w:cs="Arial"/>
+          <w:sz w:val="24"/>
+          <w:szCs w:val="24"/>
+        </w:rPr>
+        <w:t>ej.</w:t>
+      </w:r>
+      <w:r>
+        <w:rPr>
+          <w:rFonts w:ascii="Arial" w:hAnsi="Arial" w:cs="Arial"/>
+          <w:sz w:val="24"/>
+          <w:szCs w:val="24"/>
+        </w:rPr>
+        <w:t xml:space="preserve">: </w:t>
+      </w:r>
+      <w:r>
+        <w:rPr>
+          <w:rFonts w:ascii="Arial" w:hAnsi="Arial" w:cs="Arial"/>
+          <w:sz w:val="24"/>
+          <w:szCs w:val="24"/>
+        </w:rPr>
+        <w:t xml:space="preserve">para informar que </w:t>
+      </w:r>
+      <w:r>
+        <w:rPr>
+          <w:rFonts w:ascii="Arial" w:hAnsi="Arial" w:cs="Arial"/>
+          <w:sz w:val="24"/>
+          <w:szCs w:val="24"/>
+        </w:rPr>
+        <w:t xml:space="preserve">a </w:t>
+      </w:r>
+      <w:r>
+        <w:rPr>
+          <w:rFonts w:ascii="Arial" w:hAnsi="Arial" w:cs="Arial"/>
+          <w:sz w:val="24"/>
+          <w:szCs w:val="24"/>
+        </w:rPr>
+        <w:t>la carpeta “Principal” no debe hacerle un seguimiento</w:t>
+      </w:r>
+      <w:r>
+        <w:rPr>
+          <w:rFonts w:ascii="Arial" w:hAnsi="Arial" w:cs="Arial"/>
+          <w:sz w:val="24"/>
+          <w:szCs w:val="24"/>
+        </w:rPr>
+        <w:t xml:space="preserve">, el </w:t>
+      </w:r>
+      <w:r>
+        <w:rPr>
+          <w:rFonts w:ascii="Arial" w:hAnsi="Arial" w:cs="Arial"/>
+          <w:sz w:val="24"/>
+          <w:szCs w:val="24"/>
+        </w:rPr>
+        <w:t xml:space="preserve">archivo se escribió con la siguiente línea: </w:t>
+      </w:r>
+      <w:r>
+        <w:rPr>
+          <w:rFonts w:ascii="Arial" w:hAnsi="Arial" w:cs="Arial"/>
+          <w:i/>
+          <w:iCs/>
+          <w:sz w:val="24"/>
+          <w:szCs w:val="24"/>
+        </w:rPr>
+        <w:t>/Principal/</w:t>
       </w:r>
     </w:p>
     <w:p>
@@ -6934,12 +7565,34 @@
         <w:jc w:val="both"/>
         <w:rPr>
           <w:rFonts w:ascii="Arial" w:hAnsi="Arial" w:cs="Arial"/>
+          <w:sz w:val="24"/>
+          <w:szCs w:val="24"/>
+        </w:rPr>
+      </w:pPr>
+    </w:p>
+    <w:p>
+      <w:pPr>
+        <w:spacing w:line="360" w:lineRule="auto"/>
+        <w:jc w:val="both"/>
+        <w:rPr>
+          <w:rFonts w:ascii="Arial" w:hAnsi="Arial" w:cs="Arial"/>
           <w:b/>
           <w:bCs/>
           <w:sz w:val="24"/>
           <w:szCs w:val="24"/>
         </w:rPr>
       </w:pPr>
+      <w:r>
+        <w:rPr>
+          <w:rFonts w:ascii="Arial" w:hAnsi="Arial" w:cs="Arial"/>
+          <w:b/>
+          <w:bCs/>
+          <w:sz w:val="24"/>
+          <w:szCs w:val="24"/>
+        </w:rPr>
+        <w:lastRenderedPageBreak/>
+        <w:t>Creación de Branch</w:t>
+      </w:r>
     </w:p>
     <w:p>
       <w:pPr>
@@ -6947,12 +7600,364 @@
         <w:jc w:val="both"/>
         <w:rPr>
           <w:rFonts w:ascii="Arial" w:hAnsi="Arial" w:cs="Arial"/>
+          <w:sz w:val="24"/>
+          <w:szCs w:val="24"/>
+          <w:u w:val="single"/>
+        </w:rPr>
+      </w:pPr>
+      <w:r>
+        <w:rPr>
+          <w:rFonts w:ascii="Arial" w:hAnsi="Arial" w:cs="Arial"/>
+          <w:sz w:val="24"/>
+          <w:szCs w:val="24"/>
+          <w:u w:val="single"/>
+        </w:rPr>
+        <w:t>Rama Remota</w:t>
+      </w:r>
+    </w:p>
+    <w:p>
+      <w:pPr>
+        <w:spacing w:line="360" w:lineRule="auto"/>
+        <w:jc w:val="both"/>
+        <w:rPr>
+          <w:rFonts w:ascii="Arial" w:hAnsi="Arial" w:cs="Arial"/>
+          <w:sz w:val="24"/>
+          <w:szCs w:val="24"/>
+        </w:rPr>
+      </w:pPr>
+      <w:r>
+        <w:rPr>
+          <w:rFonts w:ascii="Arial" w:hAnsi="Arial" w:cs="Arial"/>
+          <w:sz w:val="24"/>
+          <w:szCs w:val="24"/>
+        </w:rPr>
+        <w:t>Se decidió la creación de un</w:t>
+      </w:r>
+      <w:r>
+        <w:rPr>
+          <w:rFonts w:ascii="Arial" w:hAnsi="Arial" w:cs="Arial"/>
+          <w:sz w:val="24"/>
+          <w:szCs w:val="24"/>
+        </w:rPr>
+        <w:t>a</w:t>
+      </w:r>
+      <w:r>
+        <w:rPr>
+          <w:rFonts w:ascii="Arial" w:hAnsi="Arial" w:cs="Arial"/>
+          <w:sz w:val="24"/>
+          <w:szCs w:val="24"/>
+        </w:rPr>
+        <w:t xml:space="preserve"> rama remota para que el equipo trabaje </w:t>
+      </w:r>
+      <w:r>
+        <w:rPr>
+          <w:rFonts w:ascii="Arial" w:hAnsi="Arial" w:cs="Arial"/>
+          <w:sz w:val="24"/>
+          <w:szCs w:val="24"/>
+        </w:rPr>
+        <w:t xml:space="preserve">en paralelo </w:t>
+      </w:r>
+      <w:r>
+        <w:rPr>
+          <w:rFonts w:ascii="Arial" w:hAnsi="Arial" w:cs="Arial"/>
+          <w:sz w:val="24"/>
+          <w:szCs w:val="24"/>
+        </w:rPr>
+        <w:t xml:space="preserve">sobre los archivos </w:t>
+      </w:r>
+      <w:r>
+        <w:rPr>
+          <w:rFonts w:ascii="Arial" w:hAnsi="Arial" w:cs="Arial"/>
+          <w:sz w:val="24"/>
+          <w:szCs w:val="24"/>
+        </w:rPr>
+        <w:t xml:space="preserve">específicos </w:t>
+      </w:r>
+      <w:r>
+        <w:rPr>
+          <w:rFonts w:ascii="Arial" w:hAnsi="Arial" w:cs="Arial"/>
+          <w:sz w:val="24"/>
+          <w:szCs w:val="24"/>
+        </w:rPr>
+        <w:t xml:space="preserve">de </w:t>
+      </w:r>
+      <w:r>
+        <w:rPr>
+          <w:rFonts w:ascii="Arial" w:hAnsi="Arial" w:cs="Arial"/>
+          <w:sz w:val="24"/>
+          <w:szCs w:val="24"/>
+        </w:rPr>
+        <w:t>W</w:t>
+      </w:r>
+      <w:r>
+        <w:rPr>
+          <w:rFonts w:ascii="Arial" w:hAnsi="Arial" w:cs="Arial"/>
+          <w:sz w:val="24"/>
+          <w:szCs w:val="24"/>
+        </w:rPr>
+        <w:t>eb (HTML, CSS y JS)</w:t>
+      </w:r>
+      <w:r>
+        <w:rPr>
+          <w:rFonts w:ascii="Arial" w:hAnsi="Arial" w:cs="Arial"/>
+          <w:sz w:val="24"/>
+          <w:szCs w:val="24"/>
+        </w:rPr>
+        <w:t>, sin afectar a la rama master.</w:t>
+      </w:r>
+    </w:p>
+    <w:p>
+      <w:pPr>
+        <w:spacing w:line="360" w:lineRule="auto"/>
+        <w:jc w:val="both"/>
+        <w:rPr>
+          <w:rFonts w:ascii="Arial" w:hAnsi="Arial" w:cs="Arial"/>
+          <w:sz w:val="24"/>
+          <w:szCs w:val="24"/>
+        </w:rPr>
+      </w:pPr>
+      <w:r>
+        <w:rPr>
+          <w:rFonts w:ascii="Arial" w:hAnsi="Arial" w:cs="Arial"/>
+          <w:sz w:val="24"/>
+          <w:szCs w:val="24"/>
+        </w:rPr>
+        <w:t xml:space="preserve">Para la creación </w:t>
+      </w:r>
+      <w:r>
+        <w:rPr>
+          <w:rFonts w:ascii="Arial" w:hAnsi="Arial" w:cs="Arial"/>
+          <w:sz w:val="24"/>
+          <w:szCs w:val="24"/>
+        </w:rPr>
+        <w:t xml:space="preserve">de </w:t>
+      </w:r>
+      <w:r>
+        <w:rPr>
+          <w:rFonts w:ascii="Arial" w:hAnsi="Arial" w:cs="Arial"/>
+          <w:sz w:val="24"/>
+          <w:szCs w:val="24"/>
+        </w:rPr>
+        <w:t>esta,</w:t>
+      </w:r>
+      <w:r>
+        <w:rPr>
+          <w:rFonts w:ascii="Arial" w:hAnsi="Arial" w:cs="Arial"/>
+          <w:sz w:val="24"/>
+          <w:szCs w:val="24"/>
+        </w:rPr>
+        <w:t xml:space="preserve"> </w:t>
+      </w:r>
+      <w:r>
+        <w:rPr>
+          <w:rFonts w:ascii="Arial" w:hAnsi="Arial" w:cs="Arial"/>
+          <w:sz w:val="24"/>
+          <w:szCs w:val="24"/>
+        </w:rPr>
+        <w:t>primero</w:t>
+      </w:r>
+      <w:r>
+        <w:rPr>
+          <w:rFonts w:ascii="Arial" w:hAnsi="Arial" w:cs="Arial"/>
+          <w:sz w:val="24"/>
+          <w:szCs w:val="24"/>
+        </w:rPr>
+        <w:t xml:space="preserve"> se </w:t>
+      </w:r>
+      <w:r>
+        <w:rPr>
+          <w:rFonts w:ascii="Arial" w:hAnsi="Arial" w:cs="Arial"/>
+          <w:sz w:val="24"/>
+          <w:szCs w:val="24"/>
+        </w:rPr>
+        <w:t>creó</w:t>
+      </w:r>
+      <w:r>
+        <w:rPr>
+          <w:rFonts w:ascii="Arial" w:hAnsi="Arial" w:cs="Arial"/>
+          <w:sz w:val="24"/>
+          <w:szCs w:val="24"/>
+        </w:rPr>
+        <w:t xml:space="preserve"> una rama local con </w:t>
+      </w:r>
+      <w:proofErr w:type="spellStart"/>
+      <w:r>
+        <w:rPr>
+          <w:rFonts w:ascii="Arial" w:hAnsi="Arial" w:cs="Arial"/>
           <w:b/>
           <w:bCs/>
           <w:sz w:val="24"/>
           <w:szCs w:val="24"/>
         </w:rPr>
-      </w:pPr>
+        <w:t>git</w:t>
+      </w:r>
+      <w:proofErr w:type="spellEnd"/>
+      <w:r>
+        <w:rPr>
+          <w:rFonts w:ascii="Arial" w:hAnsi="Arial" w:cs="Arial"/>
+          <w:b/>
+          <w:bCs/>
+          <w:sz w:val="24"/>
+          <w:szCs w:val="24"/>
+        </w:rPr>
+        <w:t xml:space="preserve"> </w:t>
+      </w:r>
+      <w:proofErr w:type="spellStart"/>
+      <w:r>
+        <w:rPr>
+          <w:rFonts w:ascii="Arial" w:hAnsi="Arial" w:cs="Arial"/>
+          <w:b/>
+          <w:bCs/>
+          <w:sz w:val="24"/>
+          <w:szCs w:val="24"/>
+        </w:rPr>
+        <w:t>checkout</w:t>
+      </w:r>
+      <w:proofErr w:type="spellEnd"/>
+      <w:r>
+        <w:rPr>
+          <w:rFonts w:ascii="Arial" w:hAnsi="Arial" w:cs="Arial"/>
+          <w:b/>
+          <w:bCs/>
+          <w:sz w:val="24"/>
+          <w:szCs w:val="24"/>
+        </w:rPr>
+        <w:t xml:space="preserve"> -b Web</w:t>
+      </w:r>
+      <w:r>
+        <w:rPr>
+          <w:rFonts w:ascii="Arial" w:hAnsi="Arial" w:cs="Arial"/>
+          <w:sz w:val="24"/>
+          <w:szCs w:val="24"/>
+        </w:rPr>
+        <w:t xml:space="preserve"> y posteriormente </w:t>
+      </w:r>
+      <w:r>
+        <w:rPr>
+          <w:rFonts w:ascii="Arial" w:hAnsi="Arial" w:cs="Arial"/>
+          <w:sz w:val="24"/>
+          <w:szCs w:val="24"/>
+        </w:rPr>
+        <w:t>se utilizó</w:t>
+      </w:r>
+      <w:r>
+        <w:rPr>
+          <w:rFonts w:ascii="Arial" w:hAnsi="Arial" w:cs="Arial"/>
+          <w:sz w:val="24"/>
+          <w:szCs w:val="24"/>
+        </w:rPr>
+        <w:t xml:space="preserve"> </w:t>
+      </w:r>
+      <w:r>
+        <w:rPr>
+          <w:rFonts w:ascii="Arial" w:hAnsi="Arial" w:cs="Arial"/>
+          <w:sz w:val="24"/>
+          <w:szCs w:val="24"/>
+        </w:rPr>
+        <w:t>el comando</w:t>
+      </w:r>
+      <w:r>
+        <w:rPr>
+          <w:rFonts w:ascii="Arial" w:hAnsi="Arial" w:cs="Arial"/>
+          <w:sz w:val="24"/>
+          <w:szCs w:val="24"/>
+        </w:rPr>
+        <w:t xml:space="preserve"> </w:t>
+      </w:r>
+      <w:proofErr w:type="spellStart"/>
+      <w:r>
+        <w:rPr>
+          <w:rFonts w:ascii="Arial" w:hAnsi="Arial" w:cs="Arial"/>
+          <w:b/>
+          <w:bCs/>
+          <w:sz w:val="24"/>
+          <w:szCs w:val="24"/>
+        </w:rPr>
+        <w:t>git</w:t>
+      </w:r>
+      <w:proofErr w:type="spellEnd"/>
+      <w:r>
+        <w:rPr>
+          <w:rFonts w:ascii="Arial" w:hAnsi="Arial" w:cs="Arial"/>
+          <w:b/>
+          <w:bCs/>
+          <w:sz w:val="24"/>
+          <w:szCs w:val="24"/>
+        </w:rPr>
+        <w:t xml:space="preserve"> </w:t>
+      </w:r>
+      <w:proofErr w:type="spellStart"/>
+      <w:r>
+        <w:rPr>
+          <w:rFonts w:ascii="Arial" w:hAnsi="Arial" w:cs="Arial"/>
+          <w:b/>
+          <w:bCs/>
+          <w:sz w:val="24"/>
+          <w:szCs w:val="24"/>
+        </w:rPr>
+        <w:t>push</w:t>
+      </w:r>
+      <w:proofErr w:type="spellEnd"/>
+      <w:r>
+        <w:rPr>
+          <w:rFonts w:ascii="Arial" w:hAnsi="Arial" w:cs="Arial"/>
+          <w:b/>
+          <w:bCs/>
+          <w:sz w:val="24"/>
+          <w:szCs w:val="24"/>
+        </w:rPr>
+        <w:t xml:space="preserve"> -u </w:t>
+      </w:r>
+      <w:proofErr w:type="spellStart"/>
+      <w:r>
+        <w:rPr>
+          <w:rFonts w:ascii="Arial" w:hAnsi="Arial" w:cs="Arial"/>
+          <w:b/>
+          <w:bCs/>
+          <w:sz w:val="24"/>
+          <w:szCs w:val="24"/>
+        </w:rPr>
+        <w:t>origin</w:t>
+      </w:r>
+      <w:proofErr w:type="spellEnd"/>
+      <w:r>
+        <w:rPr>
+          <w:rFonts w:ascii="Arial" w:hAnsi="Arial" w:cs="Arial"/>
+          <w:b/>
+          <w:bCs/>
+          <w:sz w:val="24"/>
+          <w:szCs w:val="24"/>
+        </w:rPr>
+        <w:t xml:space="preserve"> </w:t>
+      </w:r>
+      <w:r>
+        <w:rPr>
+          <w:rFonts w:ascii="Arial" w:hAnsi="Arial" w:cs="Arial"/>
+          <w:b/>
+          <w:bCs/>
+          <w:sz w:val="24"/>
+          <w:szCs w:val="24"/>
+        </w:rPr>
+        <w:t>Web</w:t>
+      </w:r>
+      <w:r>
+        <w:rPr>
+          <w:rFonts w:ascii="Arial" w:hAnsi="Arial" w:cs="Arial"/>
+          <w:b/>
+          <w:bCs/>
+          <w:sz w:val="24"/>
+          <w:szCs w:val="24"/>
+        </w:rPr>
+        <w:t xml:space="preserve"> </w:t>
+      </w:r>
+      <w:r>
+        <w:rPr>
+          <w:rFonts w:ascii="Arial" w:hAnsi="Arial" w:cs="Arial"/>
+          <w:sz w:val="24"/>
+          <w:szCs w:val="24"/>
+        </w:rPr>
+        <w:t>para subir la rama al repositorio remoto.</w:t>
+      </w:r>
     </w:p>
     <w:p>
       <w:pPr>
@@ -6960,12 +7965,78 @@
         <w:jc w:val="both"/>
         <w:rPr>
           <w:rFonts w:ascii="Arial" w:hAnsi="Arial" w:cs="Arial"/>
+          <w:sz w:val="24"/>
+          <w:szCs w:val="24"/>
+        </w:rPr>
+      </w:pPr>
+      <w:r>
+        <w:rPr>
+          <w:rFonts w:ascii="Arial" w:hAnsi="Arial" w:cs="Arial"/>
+          <w:sz w:val="24"/>
+          <w:szCs w:val="24"/>
+        </w:rPr>
+        <w:t>Luego de esto</w:t>
+      </w:r>
+      <w:r>
+        <w:rPr>
+          <w:rFonts w:ascii="Arial" w:hAnsi="Arial" w:cs="Arial"/>
+          <w:sz w:val="24"/>
+          <w:szCs w:val="24"/>
+        </w:rPr>
+        <w:t>,</w:t>
+      </w:r>
+      <w:r>
+        <w:rPr>
+          <w:rFonts w:ascii="Arial" w:hAnsi="Arial" w:cs="Arial"/>
+          <w:sz w:val="24"/>
+          <w:szCs w:val="24"/>
+        </w:rPr>
+        <w:t xml:space="preserve"> para que los demás integrantes puedan</w:t>
+      </w:r>
+      <w:r>
+        <w:rPr>
+          <w:rFonts w:ascii="Arial" w:hAnsi="Arial" w:cs="Arial"/>
+          <w:sz w:val="24"/>
+          <w:szCs w:val="24"/>
+        </w:rPr>
+        <w:t xml:space="preserve"> trabajar localmente sobre dicha rama</w:t>
+      </w:r>
+      <w:r>
+        <w:rPr>
+          <w:rFonts w:ascii="Arial" w:hAnsi="Arial" w:cs="Arial"/>
+          <w:sz w:val="24"/>
+          <w:szCs w:val="24"/>
+        </w:rPr>
+        <w:t xml:space="preserve">, </w:t>
+      </w:r>
+      <w:r>
+        <w:rPr>
+          <w:rFonts w:ascii="Arial" w:hAnsi="Arial" w:cs="Arial"/>
+          <w:sz w:val="24"/>
+          <w:szCs w:val="24"/>
+        </w:rPr>
+        <w:t>es conveniente utilizar</w:t>
+      </w:r>
+      <w:r>
+        <w:rPr>
+          <w:rFonts w:ascii="Arial" w:hAnsi="Arial" w:cs="Arial"/>
+          <w:sz w:val="24"/>
+          <w:szCs w:val="24"/>
+        </w:rPr>
+        <w:t xml:space="preserve"> </w:t>
+      </w:r>
+      <w:proofErr w:type="spellStart"/>
+      <w:r>
+        <w:rPr>
+          <w:rFonts w:ascii="Arial" w:hAnsi="Arial" w:cs="Arial"/>
           <w:b/>
           <w:bCs/>
           <w:sz w:val="24"/>
           <w:szCs w:val="24"/>
         </w:rPr>
-      </w:pPr>
+        <w:t>git</w:t>
+      </w:r>
+      <w:proofErr w:type="spellEnd"/>
       <w:r>
         <w:rPr>
           <w:rFonts w:ascii="Arial" w:hAnsi="Arial" w:cs="Arial"/>
@@ -6974,8 +8045,85 @@
           <w:sz w:val="24"/>
           <w:szCs w:val="24"/>
         </w:rPr>
-        <w:lastRenderedPageBreak/>
-        <w:t>Creación de Branch</w:t>
+        <w:t xml:space="preserve"> </w:t>
+      </w:r>
+      <w:proofErr w:type="spellStart"/>
+      <w:r>
+        <w:rPr>
+          <w:rFonts w:ascii="Arial" w:hAnsi="Arial" w:cs="Arial"/>
+          <w:b/>
+          <w:bCs/>
+          <w:sz w:val="24"/>
+          <w:szCs w:val="24"/>
+        </w:rPr>
+        <w:t>checkout</w:t>
+      </w:r>
+      <w:proofErr w:type="spellEnd"/>
+      <w:r>
+        <w:rPr>
+          <w:rFonts w:ascii="Arial" w:hAnsi="Arial" w:cs="Arial"/>
+          <w:b/>
+          <w:bCs/>
+          <w:sz w:val="24"/>
+          <w:szCs w:val="24"/>
+        </w:rPr>
+        <w:t xml:space="preserve"> -b Web </w:t>
+      </w:r>
+      <w:proofErr w:type="spellStart"/>
+      <w:r>
+        <w:rPr>
+          <w:rFonts w:ascii="Arial" w:hAnsi="Arial" w:cs="Arial"/>
+          <w:b/>
+          <w:bCs/>
+          <w:sz w:val="24"/>
+          <w:szCs w:val="24"/>
+        </w:rPr>
+        <w:t>origin</w:t>
+      </w:r>
+      <w:proofErr w:type="spellEnd"/>
+      <w:r>
+        <w:rPr>
+          <w:rFonts w:ascii="Arial" w:hAnsi="Arial" w:cs="Arial"/>
+          <w:b/>
+          <w:bCs/>
+          <w:sz w:val="24"/>
+          <w:szCs w:val="24"/>
+        </w:rPr>
+        <w:t>/Web</w:t>
+      </w:r>
+      <w:r>
+        <w:rPr>
+          <w:rFonts w:ascii="Arial" w:hAnsi="Arial" w:cs="Arial"/>
+          <w:sz w:val="24"/>
+          <w:szCs w:val="24"/>
+        </w:rPr>
+        <w:t xml:space="preserve"> </w:t>
+      </w:r>
+      <w:r>
+        <w:rPr>
+          <w:rFonts w:ascii="Arial" w:hAnsi="Arial" w:cs="Arial"/>
+          <w:sz w:val="24"/>
+          <w:szCs w:val="24"/>
+        </w:rPr>
+        <w:t xml:space="preserve">con este comando se </w:t>
+      </w:r>
+      <w:proofErr w:type="spellStart"/>
+      <w:r>
+        <w:rPr>
+          <w:rFonts w:ascii="Arial" w:hAnsi="Arial" w:cs="Arial"/>
+          <w:sz w:val="24"/>
+          <w:szCs w:val="24"/>
+        </w:rPr>
+        <w:t>linkea</w:t>
+      </w:r>
+      <w:proofErr w:type="spellEnd"/>
+      <w:r>
+        <w:rPr>
+          <w:rFonts w:ascii="Arial" w:hAnsi="Arial" w:cs="Arial"/>
+          <w:sz w:val="24"/>
+          <w:szCs w:val="24"/>
+        </w:rPr>
+        <w:t xml:space="preserve"> la rama remota con el repositorio local.</w:t>
       </w:r>
     </w:p>
     <w:p>
@@ -6986,144 +8134,8 @@
           <w:rFonts w:ascii="Arial" w:hAnsi="Arial" w:cs="Arial"/>
           <w:sz w:val="24"/>
           <w:szCs w:val="24"/>
-          <w:u w:val="single"/>
-        </w:rPr>
-      </w:pPr>
-      <w:r>
-        <w:rPr>
-          <w:rFonts w:ascii="Arial" w:hAnsi="Arial" w:cs="Arial"/>
-          <w:sz w:val="24"/>
-          <w:szCs w:val="24"/>
-          <w:u w:val="single"/>
-        </w:rPr>
-        <w:t>Rama Remota</w:t>
-      </w:r>
-    </w:p>
-    <w:p>
-      <w:pPr>
-        <w:spacing w:line="360" w:lineRule="auto"/>
-        <w:jc w:val="both"/>
-        <w:rPr>
-          <w:rFonts w:ascii="Arial" w:hAnsi="Arial" w:cs="Arial"/>
-          <w:sz w:val="24"/>
-          <w:szCs w:val="24"/>
-        </w:rPr>
-      </w:pPr>
-      <w:r>
-        <w:rPr>
-          <w:rFonts w:ascii="Arial" w:hAnsi="Arial" w:cs="Arial"/>
-          <w:sz w:val="24"/>
-          <w:szCs w:val="24"/>
-        </w:rPr>
-        <w:t>Se decidió la creación de un</w:t>
-      </w:r>
-      <w:r>
-        <w:rPr>
-          <w:rFonts w:ascii="Arial" w:hAnsi="Arial" w:cs="Arial"/>
-          <w:sz w:val="24"/>
-          <w:szCs w:val="24"/>
-        </w:rPr>
-        <w:t>a</w:t>
-      </w:r>
-      <w:r>
-        <w:rPr>
-          <w:rFonts w:ascii="Arial" w:hAnsi="Arial" w:cs="Arial"/>
-          <w:sz w:val="24"/>
-          <w:szCs w:val="24"/>
-        </w:rPr>
-        <w:t xml:space="preserve"> rama remota para que el equipo trabaje </w:t>
-      </w:r>
-      <w:r>
-        <w:rPr>
-          <w:rFonts w:ascii="Arial" w:hAnsi="Arial" w:cs="Arial"/>
-          <w:sz w:val="24"/>
-          <w:szCs w:val="24"/>
-        </w:rPr>
-        <w:t xml:space="preserve">en paralelo </w:t>
-      </w:r>
-      <w:r>
-        <w:rPr>
-          <w:rFonts w:ascii="Arial" w:hAnsi="Arial" w:cs="Arial"/>
-          <w:sz w:val="24"/>
-          <w:szCs w:val="24"/>
-        </w:rPr>
-        <w:t xml:space="preserve">sobre los archivos </w:t>
-      </w:r>
-      <w:r>
-        <w:rPr>
-          <w:rFonts w:ascii="Arial" w:hAnsi="Arial" w:cs="Arial"/>
-          <w:sz w:val="24"/>
-          <w:szCs w:val="24"/>
-        </w:rPr>
-        <w:t xml:space="preserve">específicos </w:t>
-      </w:r>
-      <w:r>
-        <w:rPr>
-          <w:rFonts w:ascii="Arial" w:hAnsi="Arial" w:cs="Arial"/>
-          <w:sz w:val="24"/>
-          <w:szCs w:val="24"/>
-        </w:rPr>
-        <w:t xml:space="preserve">de </w:t>
-      </w:r>
-      <w:r>
-        <w:rPr>
-          <w:rFonts w:ascii="Arial" w:hAnsi="Arial" w:cs="Arial"/>
-          <w:sz w:val="24"/>
-          <w:szCs w:val="24"/>
-        </w:rPr>
-        <w:t>W</w:t>
-      </w:r>
-      <w:r>
-        <w:rPr>
-          <w:rFonts w:ascii="Arial" w:hAnsi="Arial" w:cs="Arial"/>
-          <w:sz w:val="24"/>
-          <w:szCs w:val="24"/>
-        </w:rPr>
-        <w:t>eb (HTML, CSS y JS)</w:t>
-      </w:r>
-      <w:r>
-        <w:rPr>
-          <w:rFonts w:ascii="Arial" w:hAnsi="Arial" w:cs="Arial"/>
-          <w:sz w:val="24"/>
-          <w:szCs w:val="24"/>
-        </w:rPr>
-        <w:t>, sin afectar a la rama master.</w:t>
-      </w:r>
-    </w:p>
-    <w:p>
-      <w:pPr>
-        <w:spacing w:line="360" w:lineRule="auto"/>
-        <w:jc w:val="both"/>
-        <w:rPr>
-          <w:rFonts w:ascii="Arial" w:hAnsi="Arial" w:cs="Arial"/>
-          <w:sz w:val="24"/>
-          <w:szCs w:val="24"/>
-        </w:rPr>
-      </w:pPr>
-      <w:r>
-        <w:rPr>
-          <w:rFonts w:ascii="Arial" w:hAnsi="Arial" w:cs="Arial"/>
-          <w:sz w:val="24"/>
-          <w:szCs w:val="24"/>
-        </w:rPr>
-        <w:t xml:space="preserve">Para la creación </w:t>
-      </w:r>
-      <w:r>
-        <w:rPr>
-          <w:rFonts w:ascii="Arial" w:hAnsi="Arial" w:cs="Arial"/>
-          <w:sz w:val="24"/>
-          <w:szCs w:val="24"/>
-        </w:rPr>
-        <w:t xml:space="preserve">de </w:t>
-      </w:r>
-      <w:r>
-        <w:rPr>
-          <w:rFonts w:ascii="Arial" w:hAnsi="Arial" w:cs="Arial"/>
-          <w:sz w:val="24"/>
-          <w:szCs w:val="24"/>
-        </w:rPr>
-        <w:t>esta,</w:t>
-      </w:r>
+        </w:rPr>
+      </w:pPr>
       <w:r>
         <w:rPr>
           <w:rFonts w:ascii="Arial" w:hAnsi="Arial" w:cs="Arial"/>
@@ -7138,241 +8150,15 @@
           <w:sz w:val="24"/>
           <w:szCs w:val="24"/>
         </w:rPr>
-        <w:t>primero</w:t>
-      </w:r>
-      <w:r>
-        <w:rPr>
-          <w:rFonts w:ascii="Arial" w:hAnsi="Arial" w:cs="Arial"/>
-          <w:sz w:val="24"/>
-          <w:szCs w:val="24"/>
-        </w:rPr>
-        <w:t xml:space="preserve"> se </w:t>
-      </w:r>
-      <w:r>
-        <w:rPr>
-          <w:rFonts w:ascii="Arial" w:hAnsi="Arial" w:cs="Arial"/>
-          <w:sz w:val="24"/>
-          <w:szCs w:val="24"/>
-        </w:rPr>
-        <w:t>creó</w:t>
-      </w:r>
-      <w:r>
-        <w:rPr>
-          <w:rFonts w:ascii="Arial" w:hAnsi="Arial" w:cs="Arial"/>
-          <w:sz w:val="24"/>
-          <w:szCs w:val="24"/>
-        </w:rPr>
-        <w:t xml:space="preserve"> una rama local con </w:t>
-      </w:r>
-      <w:r>
-        <w:rPr>
-          <w:rFonts w:ascii="Arial" w:hAnsi="Arial" w:cs="Arial"/>
-          <w:b/>
-          <w:bCs/>
-          <w:sz w:val="24"/>
-          <w:szCs w:val="24"/>
-        </w:rPr>
-        <w:t>git checkout -b Web</w:t>
-      </w:r>
-      <w:r>
-        <w:rPr>
-          <w:rFonts w:ascii="Arial" w:hAnsi="Arial" w:cs="Arial"/>
-          <w:sz w:val="24"/>
-          <w:szCs w:val="24"/>
-        </w:rPr>
-        <w:t xml:space="preserve"> y posteriormente </w:t>
-      </w:r>
-      <w:r>
-        <w:rPr>
-          <w:rFonts w:ascii="Arial" w:hAnsi="Arial" w:cs="Arial"/>
-          <w:sz w:val="24"/>
-          <w:szCs w:val="24"/>
-        </w:rPr>
-        <w:t>se utilizó</w:t>
-      </w:r>
-      <w:r>
-        <w:rPr>
-          <w:rFonts w:ascii="Arial" w:hAnsi="Arial" w:cs="Arial"/>
-          <w:sz w:val="24"/>
-          <w:szCs w:val="24"/>
-        </w:rPr>
-        <w:t xml:space="preserve"> </w:t>
-      </w:r>
-      <w:r>
-        <w:rPr>
-          <w:rFonts w:ascii="Arial" w:hAnsi="Arial" w:cs="Arial"/>
-          <w:sz w:val="24"/>
-          <w:szCs w:val="24"/>
-        </w:rPr>
-        <w:t>el comando</w:t>
-      </w:r>
-      <w:r>
-        <w:rPr>
-          <w:rFonts w:ascii="Arial" w:hAnsi="Arial" w:cs="Arial"/>
-          <w:sz w:val="24"/>
-          <w:szCs w:val="24"/>
-        </w:rPr>
-        <w:t xml:space="preserve"> </w:t>
-      </w:r>
-      <w:r>
-        <w:rPr>
-          <w:rFonts w:ascii="Arial" w:hAnsi="Arial" w:cs="Arial"/>
-          <w:b/>
-          <w:bCs/>
-          <w:sz w:val="24"/>
-          <w:szCs w:val="24"/>
-        </w:rPr>
-        <w:t xml:space="preserve">git push -u </w:t>
-      </w:r>
-      <w:r>
-        <w:rPr>
-          <w:rFonts w:ascii="Arial" w:hAnsi="Arial" w:cs="Arial"/>
-          <w:b/>
-          <w:bCs/>
-          <w:sz w:val="24"/>
-          <w:szCs w:val="24"/>
-        </w:rPr>
-        <w:t xml:space="preserve">origin </w:t>
-      </w:r>
-      <w:r>
-        <w:rPr>
-          <w:rFonts w:ascii="Arial" w:hAnsi="Arial" w:cs="Arial"/>
-          <w:b/>
-          <w:bCs/>
-          <w:sz w:val="24"/>
-          <w:szCs w:val="24"/>
-        </w:rPr>
-        <w:t>Web</w:t>
-      </w:r>
-      <w:r>
-        <w:rPr>
-          <w:rFonts w:ascii="Arial" w:hAnsi="Arial" w:cs="Arial"/>
-          <w:b/>
-          <w:bCs/>
-          <w:sz w:val="24"/>
-          <w:szCs w:val="24"/>
-        </w:rPr>
-        <w:t xml:space="preserve"> </w:t>
-      </w:r>
-      <w:r>
-        <w:rPr>
-          <w:rFonts w:ascii="Arial" w:hAnsi="Arial" w:cs="Arial"/>
-          <w:sz w:val="24"/>
-          <w:szCs w:val="24"/>
-        </w:rPr>
-        <w:t>para subir la rama al repositorio remoto.</w:t>
-      </w:r>
-    </w:p>
-    <w:p>
-      <w:pPr>
-        <w:spacing w:line="360" w:lineRule="auto"/>
-        <w:jc w:val="both"/>
-        <w:rPr>
-          <w:rFonts w:ascii="Arial" w:hAnsi="Arial" w:cs="Arial"/>
-          <w:sz w:val="24"/>
-          <w:szCs w:val="24"/>
-        </w:rPr>
-      </w:pPr>
-      <w:r>
-        <w:rPr>
-          <w:rFonts w:ascii="Arial" w:hAnsi="Arial" w:cs="Arial"/>
-          <w:sz w:val="24"/>
-          <w:szCs w:val="24"/>
-        </w:rPr>
-        <w:t>Luego de esto para que los demás integrantes puedan</w:t>
-      </w:r>
-      <w:r>
-        <w:rPr>
-          <w:rFonts w:ascii="Arial" w:hAnsi="Arial" w:cs="Arial"/>
-          <w:sz w:val="24"/>
-          <w:szCs w:val="24"/>
-        </w:rPr>
-        <w:t xml:space="preserve"> trabajar localmente sobre dicha rama</w:t>
-      </w:r>
-      <w:r>
-        <w:rPr>
-          <w:rFonts w:ascii="Arial" w:hAnsi="Arial" w:cs="Arial"/>
-          <w:sz w:val="24"/>
-          <w:szCs w:val="24"/>
-        </w:rPr>
-        <w:t xml:space="preserve">, </w:t>
-      </w:r>
-      <w:r>
-        <w:rPr>
-          <w:rFonts w:ascii="Arial" w:hAnsi="Arial" w:cs="Arial"/>
-          <w:sz w:val="24"/>
-          <w:szCs w:val="24"/>
-        </w:rPr>
-        <w:t>es conveniente utilizar</w:t>
-      </w:r>
-      <w:r>
-        <w:rPr>
-          <w:rFonts w:ascii="Arial" w:hAnsi="Arial" w:cs="Arial"/>
-          <w:sz w:val="24"/>
-          <w:szCs w:val="24"/>
-        </w:rPr>
-        <w:t xml:space="preserve"> </w:t>
-      </w:r>
-      <w:r>
-        <w:rPr>
-          <w:rFonts w:ascii="Arial" w:hAnsi="Arial" w:cs="Arial"/>
-          <w:b/>
-          <w:bCs/>
-          <w:sz w:val="24"/>
-          <w:szCs w:val="24"/>
-        </w:rPr>
-        <w:t>git checkout -b Web origin/Web</w:t>
-      </w:r>
-      <w:r>
-        <w:rPr>
-          <w:rFonts w:ascii="Arial" w:hAnsi="Arial" w:cs="Arial"/>
-          <w:sz w:val="24"/>
-          <w:szCs w:val="24"/>
-        </w:rPr>
-        <w:t xml:space="preserve"> </w:t>
-      </w:r>
-      <w:r>
-        <w:rPr>
-          <w:rFonts w:ascii="Arial" w:hAnsi="Arial" w:cs="Arial"/>
-          <w:sz w:val="24"/>
-          <w:szCs w:val="24"/>
-        </w:rPr>
-        <w:t>con este comando se linkea la rama remota con el repositorio local.</w:t>
-      </w:r>
-    </w:p>
-    <w:p>
-      <w:pPr>
-        <w:spacing w:line="360" w:lineRule="auto"/>
-        <w:jc w:val="both"/>
-        <w:rPr>
-          <w:rFonts w:ascii="Arial" w:hAnsi="Arial" w:cs="Arial"/>
-          <w:sz w:val="24"/>
-          <w:szCs w:val="24"/>
-        </w:rPr>
-      </w:pPr>
-      <w:r>
-        <w:rPr>
-          <w:rFonts w:ascii="Arial" w:hAnsi="Arial" w:cs="Arial"/>
-          <w:sz w:val="24"/>
-          <w:szCs w:val="24"/>
-        </w:rPr>
-        <w:t xml:space="preserve"> </w:t>
-      </w:r>
-      <w:r>
-        <w:rPr>
-          <w:rFonts w:ascii="Arial" w:hAnsi="Arial" w:cs="Arial"/>
-          <w:sz w:val="24"/>
-          <w:szCs w:val="24"/>
-        </w:rPr>
-        <w:t xml:space="preserve">El equipo utilizo los </w:t>
-      </w:r>
-      <w:r>
-        <w:rPr>
-          <w:rFonts w:ascii="Arial" w:hAnsi="Arial" w:cs="Arial"/>
-          <w:sz w:val="24"/>
-          <w:szCs w:val="24"/>
-        </w:rPr>
-        <w:t>siguientes pasos</w:t>
+        <w:t xml:space="preserve">El equipo utilizo </w:t>
+      </w:r>
+      <w:r>
+        <w:rPr>
+          <w:rFonts w:ascii="Arial" w:hAnsi="Arial" w:cs="Arial"/>
+          <w:sz w:val="24"/>
+          <w:szCs w:val="24"/>
+        </w:rPr>
+        <w:t>otros comandos</w:t>
       </w:r>
       <w:r>
         <w:rPr>
@@ -7452,7 +8238,25 @@
           <w:sz w:val="24"/>
           <w:szCs w:val="24"/>
         </w:rPr>
-        <w:t>Git pull para traer todos los cambios del repositorio remoto al local.</w:t>
+        <w:t xml:space="preserve">Git </w:t>
+      </w:r>
+      <w:proofErr w:type="spellStart"/>
+      <w:r>
+        <w:rPr>
+          <w:rFonts w:ascii="Arial" w:hAnsi="Arial" w:cs="Arial"/>
+          <w:sz w:val="24"/>
+          <w:szCs w:val="24"/>
+        </w:rPr>
+        <w:t>pull</w:t>
+      </w:r>
+      <w:proofErr w:type="spellEnd"/>
+      <w:r>
+        <w:rPr>
+          <w:rFonts w:ascii="Arial" w:hAnsi="Arial" w:cs="Arial"/>
+          <w:sz w:val="24"/>
+          <w:szCs w:val="24"/>
+        </w:rPr>
+        <w:t xml:space="preserve"> para traer todos los cambios del repositorio remoto al local.</w:t>
       </w:r>
     </w:p>
     <w:p>
@@ -7484,7 +8288,25 @@
           <w:sz w:val="24"/>
           <w:szCs w:val="24"/>
         </w:rPr>
-        <w:t xml:space="preserve">Git checkout Web para apuntar a la rama </w:t>
+        <w:t xml:space="preserve">Git </w:t>
+      </w:r>
+      <w:proofErr w:type="spellStart"/>
+      <w:r>
+        <w:rPr>
+          <w:rFonts w:ascii="Arial" w:hAnsi="Arial" w:cs="Arial"/>
+          <w:sz w:val="24"/>
+          <w:szCs w:val="24"/>
+        </w:rPr>
+        <w:t>checkout</w:t>
+      </w:r>
+      <w:proofErr w:type="spellEnd"/>
+      <w:r>
+        <w:rPr>
+          <w:rFonts w:ascii="Arial" w:hAnsi="Arial" w:cs="Arial"/>
+          <w:sz w:val="24"/>
+          <w:szCs w:val="24"/>
+        </w:rPr>
+        <w:t xml:space="preserve"> Web para apuntar a la rama </w:t>
       </w:r>
       <w:r>
         <w:rPr>
@@ -7508,7 +8330,75 @@
           <w:sz w:val="24"/>
           <w:szCs w:val="24"/>
         </w:rPr>
-        <w:t>, que como se llamaba exactamente igual la local con la remota, git interpreta que son lo mismo y las linkea de forma automática.</w:t>
+        <w:t xml:space="preserve">, que como se llamaba exactamente igual </w:t>
+      </w:r>
+      <w:r>
+        <w:rPr>
+          <w:rFonts w:ascii="Arial" w:hAnsi="Arial" w:cs="Arial"/>
+          <w:sz w:val="24"/>
+          <w:szCs w:val="24"/>
+        </w:rPr>
+        <w:t xml:space="preserve">que </w:t>
+      </w:r>
+      <w:r>
+        <w:rPr>
+          <w:rFonts w:ascii="Arial" w:hAnsi="Arial" w:cs="Arial"/>
+          <w:sz w:val="24"/>
+          <w:szCs w:val="24"/>
+        </w:rPr>
+        <w:t>la</w:t>
+      </w:r>
+      <w:r>
+        <w:rPr>
+          <w:rFonts w:ascii="Arial" w:hAnsi="Arial" w:cs="Arial"/>
+          <w:sz w:val="24"/>
+          <w:szCs w:val="24"/>
+        </w:rPr>
+        <w:t xml:space="preserve"> rama</w:t>
+      </w:r>
+      <w:r>
+        <w:rPr>
+          <w:rFonts w:ascii="Arial" w:hAnsi="Arial" w:cs="Arial"/>
+          <w:sz w:val="24"/>
+          <w:szCs w:val="24"/>
+        </w:rPr>
+        <w:t xml:space="preserve"> remota, </w:t>
+      </w:r>
+      <w:proofErr w:type="spellStart"/>
+      <w:r>
+        <w:rPr>
+          <w:rFonts w:ascii="Arial" w:hAnsi="Arial" w:cs="Arial"/>
+          <w:sz w:val="24"/>
+          <w:szCs w:val="24"/>
+        </w:rPr>
+        <w:t>git</w:t>
+      </w:r>
+      <w:proofErr w:type="spellEnd"/>
+      <w:r>
+        <w:rPr>
+          <w:rFonts w:ascii="Arial" w:hAnsi="Arial" w:cs="Arial"/>
+          <w:sz w:val="24"/>
+          <w:szCs w:val="24"/>
+        </w:rPr>
+        <w:t xml:space="preserve"> interpreta que son lo mismo y las </w:t>
+      </w:r>
+      <w:proofErr w:type="spellStart"/>
+      <w:r>
+        <w:rPr>
+          <w:rFonts w:ascii="Arial" w:hAnsi="Arial" w:cs="Arial"/>
+          <w:sz w:val="24"/>
+          <w:szCs w:val="24"/>
+        </w:rPr>
+        <w:t>linkea</w:t>
+      </w:r>
+      <w:proofErr w:type="spellEnd"/>
+      <w:r>
+        <w:rPr>
+          <w:rFonts w:ascii="Arial" w:hAnsi="Arial" w:cs="Arial"/>
+          <w:sz w:val="24"/>
+          <w:szCs w:val="24"/>
+        </w:rPr>
+        <w:t xml:space="preserve"> de forma automática.</w:t>
       </w:r>
     </w:p>
     <w:p>
@@ -7564,6 +8454,14 @@
           <w:sz w:val="24"/>
           <w:szCs w:val="24"/>
         </w:rPr>
+        <w:t xml:space="preserve">a </w:t>
+      </w:r>
+      <w:r>
+        <w:rPr>
+          <w:rFonts w:ascii="Arial" w:hAnsi="Arial" w:cs="Arial"/>
+          <w:sz w:val="24"/>
+          <w:szCs w:val="24"/>
+        </w:rPr>
         <w:t>subirlos a la rama remota con el comando</w:t>
       </w:r>
       <w:r>
@@ -7572,7 +8470,61 @@
           <w:sz w:val="24"/>
           <w:szCs w:val="24"/>
         </w:rPr>
-        <w:t xml:space="preserve"> git push -u origin Web</w:t>
+        <w:t xml:space="preserve"> </w:t>
+      </w:r>
+      <w:proofErr w:type="spellStart"/>
+      <w:r>
+        <w:rPr>
+          <w:rFonts w:ascii="Arial" w:hAnsi="Arial" w:cs="Arial"/>
+          <w:sz w:val="24"/>
+          <w:szCs w:val="24"/>
+        </w:rPr>
+        <w:t>git</w:t>
+      </w:r>
+      <w:proofErr w:type="spellEnd"/>
+      <w:r>
+        <w:rPr>
+          <w:rFonts w:ascii="Arial" w:hAnsi="Arial" w:cs="Arial"/>
+          <w:sz w:val="24"/>
+          <w:szCs w:val="24"/>
+        </w:rPr>
+        <w:t xml:space="preserve"> </w:t>
+      </w:r>
+      <w:proofErr w:type="spellStart"/>
+      <w:r>
+        <w:rPr>
+          <w:rFonts w:ascii="Arial" w:hAnsi="Arial" w:cs="Arial"/>
+          <w:sz w:val="24"/>
+          <w:szCs w:val="24"/>
+        </w:rPr>
+        <w:t>push</w:t>
+      </w:r>
+      <w:proofErr w:type="spellEnd"/>
+      <w:r>
+        <w:rPr>
+          <w:rFonts w:ascii="Arial" w:hAnsi="Arial" w:cs="Arial"/>
+          <w:sz w:val="24"/>
+          <w:szCs w:val="24"/>
+        </w:rPr>
+        <w:t xml:space="preserve"> -u </w:t>
+      </w:r>
+      <w:proofErr w:type="spellStart"/>
+      <w:r>
+        <w:rPr>
+          <w:rFonts w:ascii="Arial" w:hAnsi="Arial" w:cs="Arial"/>
+          <w:sz w:val="24"/>
+          <w:szCs w:val="24"/>
+        </w:rPr>
+        <w:t>origin</w:t>
+      </w:r>
+      <w:proofErr w:type="spellEnd"/>
+      <w:r>
+        <w:rPr>
+          <w:rFonts w:ascii="Arial" w:hAnsi="Arial" w:cs="Arial"/>
+          <w:sz w:val="24"/>
+          <w:szCs w:val="24"/>
+        </w:rPr>
+        <w:t xml:space="preserve"> Web</w:t>
       </w:r>
       <w:r>
         <w:rPr>
@@ -7698,7 +8650,16 @@
           <w:sz w:val="24"/>
           <w:szCs w:val="24"/>
         </w:rPr>
-        <w:t>no se link</w:t>
+        <w:t xml:space="preserve">no se </w:t>
+      </w:r>
+      <w:proofErr w:type="spellStart"/>
+      <w:r>
+        <w:rPr>
+          <w:rFonts w:ascii="Arial" w:hAnsi="Arial" w:cs="Arial"/>
+          <w:sz w:val="24"/>
+          <w:szCs w:val="24"/>
+        </w:rPr>
+        <w:t>link</w:t>
       </w:r>
       <w:r>
         <w:rPr>
@@ -7708,6 +8669,7 @@
         </w:rPr>
         <w:t>eo</w:t>
       </w:r>
+      <w:proofErr w:type="spellEnd"/>
       <w:r>
         <w:rPr>
           <w:rFonts w:ascii="Arial" w:hAnsi="Arial" w:cs="Arial"/>
@@ -7730,15 +8692,41 @@
           <w:sz w:val="24"/>
           <w:szCs w:val="24"/>
         </w:rPr>
-        <w:t>por ende</w:t>
-      </w:r>
-      <w:r>
-        <w:rPr>
-          <w:rFonts w:ascii="Arial" w:hAnsi="Arial" w:cs="Arial"/>
-          <w:sz w:val="24"/>
-          <w:szCs w:val="24"/>
-        </w:rPr>
-        <w:t xml:space="preserve"> al realizar un push se </w:t>
+        <w:t xml:space="preserve">por </w:t>
+      </w:r>
+      <w:r>
+        <w:rPr>
+          <w:rFonts w:ascii="Arial" w:hAnsi="Arial" w:cs="Arial"/>
+          <w:sz w:val="24"/>
+          <w:szCs w:val="24"/>
+        </w:rPr>
+        <w:t>ende,</w:t>
+      </w:r>
+      <w:r>
+        <w:rPr>
+          <w:rFonts w:ascii="Arial" w:hAnsi="Arial" w:cs="Arial"/>
+          <w:sz w:val="24"/>
+          <w:szCs w:val="24"/>
+        </w:rPr>
+        <w:t xml:space="preserve"> al realizar un </w:t>
+      </w:r>
+      <w:proofErr w:type="spellStart"/>
+      <w:r>
+        <w:rPr>
+          <w:rFonts w:ascii="Arial" w:hAnsi="Arial" w:cs="Arial"/>
+          <w:sz w:val="24"/>
+          <w:szCs w:val="24"/>
+        </w:rPr>
+        <w:t>push</w:t>
+      </w:r>
+      <w:proofErr w:type="spellEnd"/>
+      <w:r>
+        <w:rPr>
+          <w:rFonts w:ascii="Arial" w:hAnsi="Arial" w:cs="Arial"/>
+          <w:sz w:val="24"/>
+          <w:szCs w:val="24"/>
+        </w:rPr>
+        <w:t xml:space="preserve"> se </w:t>
       </w:r>
       <w:r>
         <w:rPr>
@@ -7829,7 +8817,25 @@
           <w:sz w:val="24"/>
           <w:szCs w:val="24"/>
         </w:rPr>
-        <w:t>como la rama master presentaba commits por delante de la rama secundaria</w:t>
+        <w:t xml:space="preserve">como la rama master presentaba </w:t>
+      </w:r>
+      <w:proofErr w:type="spellStart"/>
+      <w:r>
+        <w:rPr>
+          <w:rFonts w:ascii="Arial" w:hAnsi="Arial" w:cs="Arial"/>
+          <w:sz w:val="24"/>
+          <w:szCs w:val="24"/>
+        </w:rPr>
+        <w:t>commits</w:t>
+      </w:r>
+      <w:proofErr w:type="spellEnd"/>
+      <w:r>
+        <w:rPr>
+          <w:rFonts w:ascii="Arial" w:hAnsi="Arial" w:cs="Arial"/>
+          <w:sz w:val="24"/>
+          <w:szCs w:val="24"/>
+        </w:rPr>
+        <w:t xml:space="preserve"> por delante de la rama secundaria</w:t>
       </w:r>
       <w:r>
         <w:rPr>
@@ -7853,7 +8859,25 @@
           <w:sz w:val="24"/>
           <w:szCs w:val="24"/>
         </w:rPr>
-        <w:t>. Para resolverlos se realizaron los commit correspondientes para fusionar las ramas.</w:t>
+        <w:t xml:space="preserve">. Para resolverlos se realizaron los </w:t>
+      </w:r>
+      <w:proofErr w:type="spellStart"/>
+      <w:r>
+        <w:rPr>
+          <w:rFonts w:ascii="Arial" w:hAnsi="Arial" w:cs="Arial"/>
+          <w:sz w:val="24"/>
+          <w:szCs w:val="24"/>
+        </w:rPr>
+        <w:t>commit</w:t>
+      </w:r>
+      <w:proofErr w:type="spellEnd"/>
+      <w:r>
+        <w:rPr>
+          <w:rFonts w:ascii="Arial" w:hAnsi="Arial" w:cs="Arial"/>
+          <w:sz w:val="24"/>
+          <w:szCs w:val="24"/>
+        </w:rPr>
+        <w:t xml:space="preserve"> correspondientes para fusionar las ramas.</w:t>
       </w:r>
       <w:r>
         <w:rPr>
@@ -7897,7 +8921,75 @@
           <w:sz w:val="24"/>
           <w:szCs w:val="24"/>
         </w:rPr>
-        <w:t>El ultimo paso que se realizo con la rama remota fue la fusión de la misma con la rama master, para ello, primero se apuntó a la rama master y luego se trabajó con el comando git merge Web.</w:t>
+        <w:t xml:space="preserve">El </w:t>
+      </w:r>
+      <w:r>
+        <w:rPr>
+          <w:rFonts w:ascii="Arial" w:hAnsi="Arial" w:cs="Arial"/>
+          <w:sz w:val="24"/>
+          <w:szCs w:val="24"/>
+        </w:rPr>
+        <w:t>último</w:t>
+      </w:r>
+      <w:r>
+        <w:rPr>
+          <w:rFonts w:ascii="Arial" w:hAnsi="Arial" w:cs="Arial"/>
+          <w:sz w:val="24"/>
+          <w:szCs w:val="24"/>
+        </w:rPr>
+        <w:t xml:space="preserve"> paso que se </w:t>
+      </w:r>
+      <w:r>
+        <w:rPr>
+          <w:rFonts w:ascii="Arial" w:hAnsi="Arial" w:cs="Arial"/>
+          <w:sz w:val="24"/>
+          <w:szCs w:val="24"/>
+        </w:rPr>
+        <w:t>realizó</w:t>
+      </w:r>
+      <w:r>
+        <w:rPr>
+          <w:rFonts w:ascii="Arial" w:hAnsi="Arial" w:cs="Arial"/>
+          <w:sz w:val="24"/>
+          <w:szCs w:val="24"/>
+        </w:rPr>
+        <w:t xml:space="preserve"> con la rama remota fue la fusión de la misma con la rama master, para ello, primero se apuntó a la rama master y luego se trabajó con el comando </w:t>
+      </w:r>
+      <w:proofErr w:type="spellStart"/>
+      <w:r>
+        <w:rPr>
+          <w:rFonts w:ascii="Arial" w:hAnsi="Arial" w:cs="Arial"/>
+          <w:sz w:val="24"/>
+          <w:szCs w:val="24"/>
+        </w:rPr>
+        <w:t>git</w:t>
+      </w:r>
+      <w:proofErr w:type="spellEnd"/>
+      <w:r>
+        <w:rPr>
+          <w:rFonts w:ascii="Arial" w:hAnsi="Arial" w:cs="Arial"/>
+          <w:sz w:val="24"/>
+          <w:szCs w:val="24"/>
+        </w:rPr>
+        <w:t xml:space="preserve"> </w:t>
+      </w:r>
+      <w:proofErr w:type="spellStart"/>
+      <w:r>
+        <w:rPr>
+          <w:rFonts w:ascii="Arial" w:hAnsi="Arial" w:cs="Arial"/>
+          <w:sz w:val="24"/>
+          <w:szCs w:val="24"/>
+        </w:rPr>
+        <w:t>merge</w:t>
+      </w:r>
+      <w:proofErr w:type="spellEnd"/>
+      <w:r>
+        <w:rPr>
+          <w:rFonts w:ascii="Arial" w:hAnsi="Arial" w:cs="Arial"/>
+          <w:sz w:val="24"/>
+          <w:szCs w:val="24"/>
+        </w:rPr>
+        <w:t xml:space="preserve"> Web.</w:t>
       </w:r>
     </w:p>
     <w:p>
@@ -7961,7 +9053,61 @@
           <w:sz w:val="24"/>
           <w:szCs w:val="24"/>
         </w:rPr>
-        <w:t>Creación: git branch develop.</w:t>
+        <w:t xml:space="preserve">Creación: </w:t>
+      </w:r>
+      <w:proofErr w:type="spellStart"/>
+      <w:r>
+        <w:rPr>
+          <w:rFonts w:ascii="Arial" w:hAnsi="Arial" w:cs="Arial"/>
+          <w:sz w:val="24"/>
+          <w:szCs w:val="24"/>
+        </w:rPr>
+        <w:t>git</w:t>
+      </w:r>
+      <w:proofErr w:type="spellEnd"/>
+      <w:r>
+        <w:rPr>
+          <w:rFonts w:ascii="Arial" w:hAnsi="Arial" w:cs="Arial"/>
+          <w:sz w:val="24"/>
+          <w:szCs w:val="24"/>
+        </w:rPr>
+        <w:t xml:space="preserve"> </w:t>
+      </w:r>
+      <w:proofErr w:type="spellStart"/>
+      <w:r>
+        <w:rPr>
+          <w:rFonts w:ascii="Arial" w:hAnsi="Arial" w:cs="Arial"/>
+          <w:sz w:val="24"/>
+          <w:szCs w:val="24"/>
+        </w:rPr>
+        <w:t>branch</w:t>
+      </w:r>
+      <w:proofErr w:type="spellEnd"/>
+      <w:r>
+        <w:rPr>
+          <w:rFonts w:ascii="Arial" w:hAnsi="Arial" w:cs="Arial"/>
+          <w:sz w:val="24"/>
+          <w:szCs w:val="24"/>
+        </w:rPr>
+        <w:t xml:space="preserve"> </w:t>
+      </w:r>
+      <w:proofErr w:type="spellStart"/>
+      <w:r>
+        <w:rPr>
+          <w:rFonts w:ascii="Arial" w:hAnsi="Arial" w:cs="Arial"/>
+          <w:sz w:val="24"/>
+          <w:szCs w:val="24"/>
+        </w:rPr>
+        <w:t>develop</w:t>
+      </w:r>
+      <w:proofErr w:type="spellEnd"/>
+      <w:r>
+        <w:rPr>
+          <w:rFonts w:ascii="Arial" w:hAnsi="Arial" w:cs="Arial"/>
+          <w:sz w:val="24"/>
+          <w:szCs w:val="24"/>
+        </w:rPr>
+        <w:t>.</w:t>
       </w:r>
     </w:p>
     <w:p>
@@ -7985,7 +9131,61 @@
           <w:sz w:val="24"/>
           <w:szCs w:val="24"/>
         </w:rPr>
-        <w:t>Apuntar a dicha rama: git checkout develop.</w:t>
+        <w:t xml:space="preserve">Apuntar a dicha rama: </w:t>
+      </w:r>
+      <w:proofErr w:type="spellStart"/>
+      <w:r>
+        <w:rPr>
+          <w:rFonts w:ascii="Arial" w:hAnsi="Arial" w:cs="Arial"/>
+          <w:sz w:val="24"/>
+          <w:szCs w:val="24"/>
+        </w:rPr>
+        <w:t>git</w:t>
+      </w:r>
+      <w:proofErr w:type="spellEnd"/>
+      <w:r>
+        <w:rPr>
+          <w:rFonts w:ascii="Arial" w:hAnsi="Arial" w:cs="Arial"/>
+          <w:sz w:val="24"/>
+          <w:szCs w:val="24"/>
+        </w:rPr>
+        <w:t xml:space="preserve"> </w:t>
+      </w:r>
+      <w:proofErr w:type="spellStart"/>
+      <w:r>
+        <w:rPr>
+          <w:rFonts w:ascii="Arial" w:hAnsi="Arial" w:cs="Arial"/>
+          <w:sz w:val="24"/>
+          <w:szCs w:val="24"/>
+        </w:rPr>
+        <w:t>checkout</w:t>
+      </w:r>
+      <w:proofErr w:type="spellEnd"/>
+      <w:r>
+        <w:rPr>
+          <w:rFonts w:ascii="Arial" w:hAnsi="Arial" w:cs="Arial"/>
+          <w:sz w:val="24"/>
+          <w:szCs w:val="24"/>
+        </w:rPr>
+        <w:t xml:space="preserve"> </w:t>
+      </w:r>
+      <w:proofErr w:type="spellStart"/>
+      <w:r>
+        <w:rPr>
+          <w:rFonts w:ascii="Arial" w:hAnsi="Arial" w:cs="Arial"/>
+          <w:sz w:val="24"/>
+          <w:szCs w:val="24"/>
+        </w:rPr>
+        <w:t>develop</w:t>
+      </w:r>
+      <w:proofErr w:type="spellEnd"/>
+      <w:r>
+        <w:rPr>
+          <w:rFonts w:ascii="Arial" w:hAnsi="Arial" w:cs="Arial"/>
+          <w:sz w:val="24"/>
+          <w:szCs w:val="24"/>
+        </w:rPr>
+        <w:t>.</w:t>
       </w:r>
     </w:p>
     <w:p>
@@ -8017,7 +9217,97 @@
           <w:sz w:val="24"/>
           <w:szCs w:val="24"/>
         </w:rPr>
-        <w:t>: git status para comprobar, git add y git commit.</w:t>
+        <w:t xml:space="preserve">: </w:t>
+      </w:r>
+      <w:proofErr w:type="spellStart"/>
+      <w:r>
+        <w:rPr>
+          <w:rFonts w:ascii="Arial" w:hAnsi="Arial" w:cs="Arial"/>
+          <w:sz w:val="24"/>
+          <w:szCs w:val="24"/>
+        </w:rPr>
+        <w:t>git</w:t>
+      </w:r>
+      <w:proofErr w:type="spellEnd"/>
+      <w:r>
+        <w:rPr>
+          <w:rFonts w:ascii="Arial" w:hAnsi="Arial" w:cs="Arial"/>
+          <w:sz w:val="24"/>
+          <w:szCs w:val="24"/>
+        </w:rPr>
+        <w:t xml:space="preserve"> status para comprobar, </w:t>
+      </w:r>
+      <w:proofErr w:type="spellStart"/>
+      <w:r>
+        <w:rPr>
+          <w:rFonts w:ascii="Arial" w:hAnsi="Arial" w:cs="Arial"/>
+          <w:sz w:val="24"/>
+          <w:szCs w:val="24"/>
+        </w:rPr>
+        <w:t>git</w:t>
+      </w:r>
+      <w:proofErr w:type="spellEnd"/>
+      <w:r>
+        <w:rPr>
+          <w:rFonts w:ascii="Arial" w:hAnsi="Arial" w:cs="Arial"/>
+          <w:sz w:val="24"/>
+          <w:szCs w:val="24"/>
+        </w:rPr>
+        <w:t xml:space="preserve"> </w:t>
+      </w:r>
+      <w:proofErr w:type="spellStart"/>
+      <w:r>
+        <w:rPr>
+          <w:rFonts w:ascii="Arial" w:hAnsi="Arial" w:cs="Arial"/>
+          <w:sz w:val="24"/>
+          <w:szCs w:val="24"/>
+        </w:rPr>
+        <w:t>add</w:t>
+      </w:r>
+      <w:proofErr w:type="spellEnd"/>
+      <w:r>
+        <w:rPr>
+          <w:rFonts w:ascii="Arial" w:hAnsi="Arial" w:cs="Arial"/>
+          <w:sz w:val="24"/>
+          <w:szCs w:val="24"/>
+        </w:rPr>
+        <w:t xml:space="preserve"> y </w:t>
+      </w:r>
+      <w:proofErr w:type="spellStart"/>
+      <w:r>
+        <w:rPr>
+          <w:rFonts w:ascii="Arial" w:hAnsi="Arial" w:cs="Arial"/>
+          <w:sz w:val="24"/>
+          <w:szCs w:val="24"/>
+        </w:rPr>
+        <w:t>git</w:t>
+      </w:r>
+      <w:proofErr w:type="spellEnd"/>
+      <w:r>
+        <w:rPr>
+          <w:rFonts w:ascii="Arial" w:hAnsi="Arial" w:cs="Arial"/>
+          <w:sz w:val="24"/>
+          <w:szCs w:val="24"/>
+        </w:rPr>
+        <w:t xml:space="preserve"> </w:t>
+      </w:r>
+      <w:proofErr w:type="spellStart"/>
+      <w:r>
+        <w:rPr>
+          <w:rFonts w:ascii="Arial" w:hAnsi="Arial" w:cs="Arial"/>
+          <w:sz w:val="24"/>
+          <w:szCs w:val="24"/>
+        </w:rPr>
+        <w:t>commit</w:t>
+      </w:r>
+      <w:proofErr w:type="spellEnd"/>
+      <w:r>
+        <w:rPr>
+          <w:rFonts w:ascii="Arial" w:hAnsi="Arial" w:cs="Arial"/>
+          <w:sz w:val="24"/>
+          <w:szCs w:val="24"/>
+        </w:rPr>
+        <w:t>.</w:t>
       </w:r>
     </w:p>
     <w:p>
@@ -8116,7 +9406,157 @@
           <w:sz w:val="24"/>
           <w:szCs w:val="24"/>
         </w:rPr>
-        <w:t>Fusionar con rama master: git checkout master para apuntar a dicha rama, git merge, para fusionar los cambios.Eliminar: una vez absorbidas todas las confirmaciones, se procede a eliminarla con el comando git branch -d develop.</w:t>
+        <w:t xml:space="preserve">Fusionar con rama master: </w:t>
+      </w:r>
+      <w:proofErr w:type="spellStart"/>
+      <w:r>
+        <w:rPr>
+          <w:rFonts w:ascii="Arial" w:hAnsi="Arial" w:cs="Arial"/>
+          <w:sz w:val="24"/>
+          <w:szCs w:val="24"/>
+        </w:rPr>
+        <w:t>git</w:t>
+      </w:r>
+      <w:proofErr w:type="spellEnd"/>
+      <w:r>
+        <w:rPr>
+          <w:rFonts w:ascii="Arial" w:hAnsi="Arial" w:cs="Arial"/>
+          <w:sz w:val="24"/>
+          <w:szCs w:val="24"/>
+        </w:rPr>
+        <w:t xml:space="preserve"> </w:t>
+      </w:r>
+      <w:proofErr w:type="spellStart"/>
+      <w:r>
+        <w:rPr>
+          <w:rFonts w:ascii="Arial" w:hAnsi="Arial" w:cs="Arial"/>
+          <w:sz w:val="24"/>
+          <w:szCs w:val="24"/>
+        </w:rPr>
+        <w:t>checkout</w:t>
+      </w:r>
+      <w:proofErr w:type="spellEnd"/>
+      <w:r>
+        <w:rPr>
+          <w:rFonts w:ascii="Arial" w:hAnsi="Arial" w:cs="Arial"/>
+          <w:sz w:val="24"/>
+          <w:szCs w:val="24"/>
+        </w:rPr>
+        <w:t xml:space="preserve"> master para apuntar a dicha rama, </w:t>
+      </w:r>
+      <w:proofErr w:type="spellStart"/>
+      <w:r>
+        <w:rPr>
+          <w:rFonts w:ascii="Arial" w:hAnsi="Arial" w:cs="Arial"/>
+          <w:sz w:val="24"/>
+          <w:szCs w:val="24"/>
+        </w:rPr>
+        <w:t>git</w:t>
+      </w:r>
+      <w:proofErr w:type="spellEnd"/>
+      <w:r>
+        <w:rPr>
+          <w:rFonts w:ascii="Arial" w:hAnsi="Arial" w:cs="Arial"/>
+          <w:sz w:val="24"/>
+          <w:szCs w:val="24"/>
+        </w:rPr>
+        <w:t xml:space="preserve"> </w:t>
+      </w:r>
+      <w:proofErr w:type="spellStart"/>
+      <w:r>
+        <w:rPr>
+          <w:rFonts w:ascii="Arial" w:hAnsi="Arial" w:cs="Arial"/>
+          <w:sz w:val="24"/>
+          <w:szCs w:val="24"/>
+        </w:rPr>
+        <w:t>merge</w:t>
+      </w:r>
+      <w:proofErr w:type="spellEnd"/>
+      <w:r>
+        <w:rPr>
+          <w:rFonts w:ascii="Arial" w:hAnsi="Arial" w:cs="Arial"/>
+          <w:sz w:val="24"/>
+          <w:szCs w:val="24"/>
+        </w:rPr>
+        <w:t>, para fusionar los cambios.</w:t>
+      </w:r>
+    </w:p>
+    <w:p>
+      <w:pPr>
+        <w:pStyle w:val="Prrafodelista"/>
+        <w:numPr>
+          <w:ilvl w:val="0"/>
+          <w:numId w:val="6"/>
+        </w:numPr>
+        <w:spacing w:line="360" w:lineRule="auto"/>
+        <w:jc w:val="both"/>
+        <w:rPr>
+          <w:rFonts w:ascii="Arial" w:hAnsi="Arial" w:cs="Arial"/>
+          <w:sz w:val="24"/>
+          <w:szCs w:val="24"/>
+        </w:rPr>
+      </w:pPr>
+      <w:r>
+        <w:rPr>
+          <w:rFonts w:ascii="Arial" w:hAnsi="Arial" w:cs="Arial"/>
+          <w:sz w:val="24"/>
+          <w:szCs w:val="24"/>
+        </w:rPr>
+        <w:t xml:space="preserve">Eliminar: una vez absorbidas todas las confirmaciones, se procede a eliminarla con el comando </w:t>
+      </w:r>
+      <w:proofErr w:type="spellStart"/>
+      <w:r>
+        <w:rPr>
+          <w:rFonts w:ascii="Arial" w:hAnsi="Arial" w:cs="Arial"/>
+          <w:sz w:val="24"/>
+          <w:szCs w:val="24"/>
+        </w:rPr>
+        <w:t>git</w:t>
+      </w:r>
+      <w:proofErr w:type="spellEnd"/>
+      <w:r>
+        <w:rPr>
+          <w:rFonts w:ascii="Arial" w:hAnsi="Arial" w:cs="Arial"/>
+          <w:sz w:val="24"/>
+          <w:szCs w:val="24"/>
+        </w:rPr>
+        <w:t xml:space="preserve"> </w:t>
+      </w:r>
+      <w:proofErr w:type="spellStart"/>
+      <w:r>
+        <w:rPr>
+          <w:rFonts w:ascii="Arial" w:hAnsi="Arial" w:cs="Arial"/>
+          <w:sz w:val="24"/>
+          <w:szCs w:val="24"/>
+        </w:rPr>
+        <w:t>branch</w:t>
+      </w:r>
+      <w:proofErr w:type="spellEnd"/>
+      <w:r>
+        <w:rPr>
+          <w:rFonts w:ascii="Arial" w:hAnsi="Arial" w:cs="Arial"/>
+          <w:sz w:val="24"/>
+          <w:szCs w:val="24"/>
+        </w:rPr>
+        <w:t xml:space="preserve"> -d </w:t>
+      </w:r>
+      <w:proofErr w:type="spellStart"/>
+      <w:r>
+        <w:rPr>
+          <w:rFonts w:ascii="Arial" w:hAnsi="Arial" w:cs="Arial"/>
+          <w:sz w:val="24"/>
+          <w:szCs w:val="24"/>
+        </w:rPr>
+        <w:t>develop</w:t>
+      </w:r>
+      <w:proofErr w:type="spellEnd"/>
+      <w:r>
+        <w:rPr>
+          <w:rFonts w:ascii="Arial" w:hAnsi="Arial" w:cs="Arial"/>
+          <w:sz w:val="24"/>
+          <w:szCs w:val="24"/>
+        </w:rPr>
+        <w:t>.</w:t>
       </w:r>
     </w:p>
     <w:p>
@@ -8161,7 +9601,61 @@
           <w:sz w:val="24"/>
           <w:szCs w:val="24"/>
         </w:rPr>
-        <w:t xml:space="preserve">Se utilizo git rm “README.md” para informar a git que se </w:t>
+        <w:t xml:space="preserve">Se utilizo </w:t>
+      </w:r>
+      <w:proofErr w:type="spellStart"/>
+      <w:r>
+        <w:rPr>
+          <w:rFonts w:ascii="Arial" w:hAnsi="Arial" w:cs="Arial"/>
+          <w:sz w:val="24"/>
+          <w:szCs w:val="24"/>
+        </w:rPr>
+        <w:t>git</w:t>
+      </w:r>
+      <w:proofErr w:type="spellEnd"/>
+      <w:r>
+        <w:rPr>
+          <w:rFonts w:ascii="Arial" w:hAnsi="Arial" w:cs="Arial"/>
+          <w:sz w:val="24"/>
+          <w:szCs w:val="24"/>
+        </w:rPr>
+        <w:t xml:space="preserve"> </w:t>
+      </w:r>
+      <w:proofErr w:type="spellStart"/>
+      <w:r>
+        <w:rPr>
+          <w:rFonts w:ascii="Arial" w:hAnsi="Arial" w:cs="Arial"/>
+          <w:sz w:val="24"/>
+          <w:szCs w:val="24"/>
+        </w:rPr>
+        <w:t>rm</w:t>
+      </w:r>
+      <w:proofErr w:type="spellEnd"/>
+      <w:r>
+        <w:rPr>
+          <w:rFonts w:ascii="Arial" w:hAnsi="Arial" w:cs="Arial"/>
+          <w:sz w:val="24"/>
+          <w:szCs w:val="24"/>
+        </w:rPr>
+        <w:t xml:space="preserve"> “README.md” para informar a </w:t>
+      </w:r>
+      <w:proofErr w:type="spellStart"/>
+      <w:r>
+        <w:rPr>
+          <w:rFonts w:ascii="Arial" w:hAnsi="Arial" w:cs="Arial"/>
+          <w:sz w:val="24"/>
+          <w:szCs w:val="24"/>
+        </w:rPr>
+        <w:t>git</w:t>
+      </w:r>
+      <w:proofErr w:type="spellEnd"/>
+      <w:r>
+        <w:rPr>
+          <w:rFonts w:ascii="Arial" w:hAnsi="Arial" w:cs="Arial"/>
+          <w:sz w:val="24"/>
+          <w:szCs w:val="24"/>
+        </w:rPr>
+        <w:t xml:space="preserve"> que se </w:t>
       </w:r>
       <w:r>
         <w:rPr>
@@ -8177,7 +9671,57 @@
           <w:sz w:val="24"/>
           <w:szCs w:val="24"/>
         </w:rPr>
-        <w:t xml:space="preserve"> el archivo, posteriormente se llevo a cabo un commit para confirmar dicho cambio. </w:t>
+        <w:t xml:space="preserve"> el archivo, </w:t>
+      </w:r>
+      <w:r>
+        <w:rPr>
+          <w:rFonts w:ascii="Arial" w:hAnsi="Arial" w:cs="Arial"/>
+          <w:sz w:val="24"/>
+          <w:szCs w:val="24"/>
+        </w:rPr>
+        <w:t xml:space="preserve">y </w:t>
+      </w:r>
+      <w:r>
+        <w:rPr>
+          <w:rFonts w:ascii="Arial" w:hAnsi="Arial" w:cs="Arial"/>
+          <w:sz w:val="24"/>
+          <w:szCs w:val="24"/>
+        </w:rPr>
+        <w:t xml:space="preserve">posteriormente se </w:t>
+      </w:r>
+      <w:r>
+        <w:rPr>
+          <w:rFonts w:ascii="Arial" w:hAnsi="Arial" w:cs="Arial"/>
+          <w:sz w:val="24"/>
+          <w:szCs w:val="24"/>
+        </w:rPr>
+        <w:t>llevó</w:t>
+      </w:r>
+      <w:r>
+        <w:rPr>
+          <w:rFonts w:ascii="Arial" w:hAnsi="Arial" w:cs="Arial"/>
+          <w:sz w:val="24"/>
+          <w:szCs w:val="24"/>
+        </w:rPr>
+        <w:t xml:space="preserve"> a cabo un </w:t>
+      </w:r>
+      <w:proofErr w:type="spellStart"/>
+      <w:r>
+        <w:rPr>
+          <w:rFonts w:ascii="Arial" w:hAnsi="Arial" w:cs="Arial"/>
+          <w:sz w:val="24"/>
+          <w:szCs w:val="24"/>
+        </w:rPr>
+        <w:t>commit</w:t>
+      </w:r>
+      <w:proofErr w:type="spellEnd"/>
+      <w:r>
+        <w:rPr>
+          <w:rFonts w:ascii="Arial" w:hAnsi="Arial" w:cs="Arial"/>
+          <w:sz w:val="24"/>
+          <w:szCs w:val="24"/>
+        </w:rPr>
+        <w:t xml:space="preserve"> para confirmar dicho cambio. </w:t>
       </w:r>
     </w:p>
     <w:p>
@@ -8212,7 +9756,43 @@
           <w:sz w:val="24"/>
           <w:szCs w:val="24"/>
         </w:rPr>
-        <w:t xml:space="preserve"> el comando git mv “</w:t>
+        <w:t xml:space="preserve"> el comando </w:t>
+      </w:r>
+      <w:proofErr w:type="spellStart"/>
+      <w:r>
+        <w:rPr>
+          <w:rFonts w:ascii="Arial" w:hAnsi="Arial" w:cs="Arial"/>
+          <w:sz w:val="24"/>
+          <w:szCs w:val="24"/>
+        </w:rPr>
+        <w:t>git</w:t>
+      </w:r>
+      <w:proofErr w:type="spellEnd"/>
+      <w:r>
+        <w:rPr>
+          <w:rFonts w:ascii="Arial" w:hAnsi="Arial" w:cs="Arial"/>
+          <w:sz w:val="24"/>
+          <w:szCs w:val="24"/>
+        </w:rPr>
+        <w:t xml:space="preserve"> </w:t>
+      </w:r>
+      <w:proofErr w:type="spellStart"/>
+      <w:r>
+        <w:rPr>
+          <w:rFonts w:ascii="Arial" w:hAnsi="Arial" w:cs="Arial"/>
+          <w:sz w:val="24"/>
+          <w:szCs w:val="24"/>
+        </w:rPr>
+        <w:t>mv</w:t>
+      </w:r>
+      <w:proofErr w:type="spellEnd"/>
+      <w:r>
+        <w:rPr>
+          <w:rFonts w:ascii="Arial" w:hAnsi="Arial" w:cs="Arial"/>
+          <w:sz w:val="24"/>
+          <w:szCs w:val="24"/>
+        </w:rPr>
+        <w:t xml:space="preserve"> “</w:t>
       </w:r>
       <w:r>
         <w:rPr>
@@ -8251,8 +9831,20 @@
           <w:sz w:val="24"/>
           <w:szCs w:val="24"/>
         </w:rPr>
-        <w:t>Cambios en git</w:t>
-      </w:r>
+        <w:t xml:space="preserve">Cambios en </w:t>
+      </w:r>
+      <w:proofErr w:type="spellStart"/>
+      <w:r>
+        <w:rPr>
+          <w:rFonts w:ascii="Arial" w:hAnsi="Arial" w:cs="Arial"/>
+          <w:b/>
+          <w:bCs/>
+          <w:sz w:val="24"/>
+          <w:szCs w:val="24"/>
+        </w:rPr>
+        <w:t>git</w:t>
+      </w:r>
+      <w:proofErr w:type="spellEnd"/>
     </w:p>
     <w:p>
       <w:pPr>
@@ -8272,8 +9864,19 @@
           <w:szCs w:val="24"/>
           <w:u w:val="single"/>
         </w:rPr>
-        <w:t>Modificar el mensaje del ultimo commit</w:t>
-      </w:r>
+        <w:t xml:space="preserve">Modificar el mensaje del ultimo </w:t>
+      </w:r>
+      <w:proofErr w:type="spellStart"/>
+      <w:r>
+        <w:rPr>
+          <w:rFonts w:ascii="Arial" w:hAnsi="Arial" w:cs="Arial"/>
+          <w:sz w:val="24"/>
+          <w:szCs w:val="24"/>
+          <w:u w:val="single"/>
+        </w:rPr>
+        <w:t>commit</w:t>
+      </w:r>
+      <w:proofErr w:type="spellEnd"/>
     </w:p>
     <w:p>
       <w:pPr>
@@ -8291,7 +9894,97 @@
           <w:sz w:val="24"/>
           <w:szCs w:val="24"/>
         </w:rPr>
-        <w:t>Para modificar los mensajes de los commit, se utilizó el comando git commit –-amend -m “mensaje”, para que sobrescriba el mensaje del ultimo commit realizado.</w:t>
+        <w:t xml:space="preserve">Para modificar los mensajes de los </w:t>
+      </w:r>
+      <w:proofErr w:type="spellStart"/>
+      <w:r>
+        <w:rPr>
+          <w:rFonts w:ascii="Arial" w:hAnsi="Arial" w:cs="Arial"/>
+          <w:sz w:val="24"/>
+          <w:szCs w:val="24"/>
+        </w:rPr>
+        <w:t>commit</w:t>
+      </w:r>
+      <w:proofErr w:type="spellEnd"/>
+      <w:r>
+        <w:rPr>
+          <w:rFonts w:ascii="Arial" w:hAnsi="Arial" w:cs="Arial"/>
+          <w:sz w:val="24"/>
+          <w:szCs w:val="24"/>
+        </w:rPr>
+        <w:t xml:space="preserve">, se utilizó el comando </w:t>
+      </w:r>
+      <w:proofErr w:type="spellStart"/>
+      <w:r>
+        <w:rPr>
+          <w:rFonts w:ascii="Arial" w:hAnsi="Arial" w:cs="Arial"/>
+          <w:sz w:val="24"/>
+          <w:szCs w:val="24"/>
+        </w:rPr>
+        <w:t>git</w:t>
+      </w:r>
+      <w:proofErr w:type="spellEnd"/>
+      <w:r>
+        <w:rPr>
+          <w:rFonts w:ascii="Arial" w:hAnsi="Arial" w:cs="Arial"/>
+          <w:sz w:val="24"/>
+          <w:szCs w:val="24"/>
+        </w:rPr>
+        <w:t xml:space="preserve"> </w:t>
+      </w:r>
+      <w:proofErr w:type="spellStart"/>
+      <w:r>
+        <w:rPr>
+          <w:rFonts w:ascii="Arial" w:hAnsi="Arial" w:cs="Arial"/>
+          <w:sz w:val="24"/>
+          <w:szCs w:val="24"/>
+        </w:rPr>
+        <w:t>commit</w:t>
+      </w:r>
+      <w:proofErr w:type="spellEnd"/>
+      <w:r>
+        <w:rPr>
+          <w:rFonts w:ascii="Arial" w:hAnsi="Arial" w:cs="Arial"/>
+          <w:sz w:val="24"/>
+          <w:szCs w:val="24"/>
+        </w:rPr>
+        <w:t xml:space="preserve"> –-</w:t>
+      </w:r>
+      <w:proofErr w:type="spellStart"/>
+      <w:r>
+        <w:rPr>
+          <w:rFonts w:ascii="Arial" w:hAnsi="Arial" w:cs="Arial"/>
+          <w:sz w:val="24"/>
+          <w:szCs w:val="24"/>
+        </w:rPr>
+        <w:t>amend</w:t>
+      </w:r>
+      <w:proofErr w:type="spellEnd"/>
+      <w:r>
+        <w:rPr>
+          <w:rFonts w:ascii="Arial" w:hAnsi="Arial" w:cs="Arial"/>
+          <w:sz w:val="24"/>
+          <w:szCs w:val="24"/>
+        </w:rPr>
+        <w:t xml:space="preserve"> -m “mensaje”, para que sobrescriba el mensaje del ultimo </w:t>
+      </w:r>
+      <w:proofErr w:type="spellStart"/>
+      <w:r>
+        <w:rPr>
+          <w:rFonts w:ascii="Arial" w:hAnsi="Arial" w:cs="Arial"/>
+          <w:sz w:val="24"/>
+          <w:szCs w:val="24"/>
+        </w:rPr>
+        <w:t>commit</w:t>
+      </w:r>
+      <w:proofErr w:type="spellEnd"/>
+      <w:r>
+        <w:rPr>
+          <w:rFonts w:ascii="Arial" w:hAnsi="Arial" w:cs="Arial"/>
+          <w:sz w:val="24"/>
+          <w:szCs w:val="24"/>
+        </w:rPr>
+        <w:t xml:space="preserve"> realizado.</w:t>
       </w:r>
     </w:p>
     <w:p>
@@ -8398,7 +10091,43 @@
           <w:sz w:val="24"/>
           <w:szCs w:val="24"/>
         </w:rPr>
-        <w:t>Se utilizo el comando git reset HEAD &lt;archivo&gt;, para retirar la modificación del área de preparación.</w:t>
+        <w:t xml:space="preserve">Se utilizo el comando </w:t>
+      </w:r>
+      <w:proofErr w:type="spellStart"/>
+      <w:r>
+        <w:rPr>
+          <w:rFonts w:ascii="Arial" w:hAnsi="Arial" w:cs="Arial"/>
+          <w:sz w:val="24"/>
+          <w:szCs w:val="24"/>
+        </w:rPr>
+        <w:t>git</w:t>
+      </w:r>
+      <w:proofErr w:type="spellEnd"/>
+      <w:r>
+        <w:rPr>
+          <w:rFonts w:ascii="Arial" w:hAnsi="Arial" w:cs="Arial"/>
+          <w:sz w:val="24"/>
+          <w:szCs w:val="24"/>
+        </w:rPr>
+        <w:t xml:space="preserve"> </w:t>
+      </w:r>
+      <w:proofErr w:type="spellStart"/>
+      <w:r>
+        <w:rPr>
+          <w:rFonts w:ascii="Arial" w:hAnsi="Arial" w:cs="Arial"/>
+          <w:sz w:val="24"/>
+          <w:szCs w:val="24"/>
+        </w:rPr>
+        <w:t>reset</w:t>
+      </w:r>
+      <w:proofErr w:type="spellEnd"/>
+      <w:r>
+        <w:rPr>
+          <w:rFonts w:ascii="Arial" w:hAnsi="Arial" w:cs="Arial"/>
+          <w:sz w:val="24"/>
+          <w:szCs w:val="24"/>
+        </w:rPr>
+        <w:t xml:space="preserve"> HEAD &lt;archivo&gt;, para retirar la modificación del área de preparación.</w:t>
       </w:r>
     </w:p>
     <w:p>
@@ -8496,7 +10225,145 @@
           <w:sz w:val="24"/>
           <w:szCs w:val="24"/>
         </w:rPr>
-        <w:t>En caso de que se decida volver a la versión anterior de un archivo, se debe utilizar git reset HEAD~1, con esto se elimina la última confirmación, pero los cambios de este ultimo commit no se eliminan, para eliminar las modificaciones en forma definitiva se utiliza git checkout -- &lt;archivo&gt;.</w:t>
+        <w:t xml:space="preserve">En caso de que se decida volver a la versión anterior de un archivo, se debe utilizar </w:t>
+      </w:r>
+      <w:proofErr w:type="spellStart"/>
+      <w:r>
+        <w:rPr>
+          <w:rFonts w:ascii="Arial" w:hAnsi="Arial" w:cs="Arial"/>
+          <w:b/>
+          <w:bCs/>
+          <w:sz w:val="24"/>
+          <w:szCs w:val="24"/>
+        </w:rPr>
+        <w:t>git</w:t>
+      </w:r>
+      <w:proofErr w:type="spellEnd"/>
+      <w:r>
+        <w:rPr>
+          <w:rFonts w:ascii="Arial" w:hAnsi="Arial" w:cs="Arial"/>
+          <w:b/>
+          <w:bCs/>
+          <w:sz w:val="24"/>
+          <w:szCs w:val="24"/>
+        </w:rPr>
+        <w:t xml:space="preserve"> </w:t>
+      </w:r>
+      <w:proofErr w:type="spellStart"/>
+      <w:r>
+        <w:rPr>
+          <w:rFonts w:ascii="Arial" w:hAnsi="Arial" w:cs="Arial"/>
+          <w:b/>
+          <w:bCs/>
+          <w:sz w:val="24"/>
+          <w:szCs w:val="24"/>
+        </w:rPr>
+        <w:t>reset</w:t>
+      </w:r>
+      <w:proofErr w:type="spellEnd"/>
+      <w:r>
+        <w:rPr>
+          <w:rFonts w:ascii="Arial" w:hAnsi="Arial" w:cs="Arial"/>
+          <w:b/>
+          <w:bCs/>
+          <w:sz w:val="24"/>
+          <w:szCs w:val="24"/>
+        </w:rPr>
+        <w:t xml:space="preserve"> HEAD~1</w:t>
+      </w:r>
+      <w:r>
+        <w:rPr>
+          <w:rFonts w:ascii="Arial" w:hAnsi="Arial" w:cs="Arial"/>
+          <w:sz w:val="24"/>
+          <w:szCs w:val="24"/>
+        </w:rPr>
+        <w:t xml:space="preserve">, con esto se elimina la última confirmación, pero los cambios de este </w:t>
+      </w:r>
+      <w:r>
+        <w:rPr>
+          <w:rFonts w:ascii="Arial" w:hAnsi="Arial" w:cs="Arial"/>
+          <w:sz w:val="24"/>
+          <w:szCs w:val="24"/>
+        </w:rPr>
+        <w:t>último</w:t>
+      </w:r>
+      <w:r>
+        <w:rPr>
+          <w:rFonts w:ascii="Arial" w:hAnsi="Arial" w:cs="Arial"/>
+          <w:sz w:val="24"/>
+          <w:szCs w:val="24"/>
+        </w:rPr>
+        <w:t xml:space="preserve"> </w:t>
+      </w:r>
+      <w:proofErr w:type="spellStart"/>
+      <w:r>
+        <w:rPr>
+          <w:rFonts w:ascii="Arial" w:hAnsi="Arial" w:cs="Arial"/>
+          <w:sz w:val="24"/>
+          <w:szCs w:val="24"/>
+        </w:rPr>
+        <w:t>commit</w:t>
+      </w:r>
+      <w:proofErr w:type="spellEnd"/>
+      <w:r>
+        <w:rPr>
+          <w:rFonts w:ascii="Arial" w:hAnsi="Arial" w:cs="Arial"/>
+          <w:sz w:val="24"/>
+          <w:szCs w:val="24"/>
+        </w:rPr>
+        <w:t xml:space="preserve"> no se eliminan, para eliminar las modificaciones en forma definitiva se utiliza </w:t>
+      </w:r>
+      <w:r>
+        <w:rPr>
+          <w:rFonts w:ascii="Arial" w:hAnsi="Arial" w:cs="Arial"/>
+          <w:sz w:val="24"/>
+          <w:szCs w:val="24"/>
+        </w:rPr>
+        <w:t xml:space="preserve">además el comando </w:t>
+      </w:r>
+      <w:proofErr w:type="spellStart"/>
+      <w:r>
+        <w:rPr>
+          <w:rFonts w:ascii="Arial" w:hAnsi="Arial" w:cs="Arial"/>
+          <w:b/>
+          <w:bCs/>
+          <w:sz w:val="24"/>
+          <w:szCs w:val="24"/>
+        </w:rPr>
+        <w:t>git</w:t>
+      </w:r>
+      <w:proofErr w:type="spellEnd"/>
+      <w:r>
+        <w:rPr>
+          <w:rFonts w:ascii="Arial" w:hAnsi="Arial" w:cs="Arial"/>
+          <w:b/>
+          <w:bCs/>
+          <w:sz w:val="24"/>
+          <w:szCs w:val="24"/>
+        </w:rPr>
+        <w:t xml:space="preserve"> </w:t>
+      </w:r>
+      <w:proofErr w:type="spellStart"/>
+      <w:r>
+        <w:rPr>
+          <w:rFonts w:ascii="Arial" w:hAnsi="Arial" w:cs="Arial"/>
+          <w:b/>
+          <w:bCs/>
+          <w:sz w:val="24"/>
+          <w:szCs w:val="24"/>
+        </w:rPr>
+        <w:t>checkout</w:t>
+      </w:r>
+      <w:proofErr w:type="spellEnd"/>
+      <w:r>
+        <w:rPr>
+          <w:rFonts w:ascii="Arial" w:hAnsi="Arial" w:cs="Arial"/>
+          <w:b/>
+          <w:bCs/>
+          <w:sz w:val="24"/>
+          <w:szCs w:val="24"/>
+        </w:rPr>
+        <w:t xml:space="preserve"> -- &lt;archivo&gt;.</w:t>
       </w:r>
     </w:p>
     <w:p>
@@ -8550,23 +10417,49 @@
           <w:sz w:val="24"/>
           <w:szCs w:val="24"/>
         </w:rPr>
-        <w:t>Para concluir podemos decir que fue una gran experiencia trabajar con git, es gran una forma de trabajar en</w:t>
-      </w:r>
-      <w:r>
-        <w:rPr>
-          <w:rFonts w:ascii="Arial" w:hAnsi="Arial" w:cs="Arial"/>
-          <w:sz w:val="24"/>
-          <w:szCs w:val="24"/>
-        </w:rPr>
-        <w:t xml:space="preserve"> equipo</w:t>
-      </w:r>
-      <w:r>
-        <w:rPr>
-          <w:rFonts w:ascii="Arial" w:hAnsi="Arial" w:cs="Arial"/>
-          <w:sz w:val="24"/>
-          <w:szCs w:val="24"/>
-        </w:rPr>
-        <w:t>, ya que nos permite trabajar con distintas versiones de un proyecto, además de guardar todos los cambios realizados por cada integrante, lo que permite hacer un seguimiento individual y de los errores.</w:t>
+        <w:t xml:space="preserve">Para concluir podemos decir que fue una gran experiencia trabajar con </w:t>
+      </w:r>
+      <w:proofErr w:type="spellStart"/>
+      <w:r>
+        <w:rPr>
+          <w:rFonts w:ascii="Arial" w:hAnsi="Arial" w:cs="Arial"/>
+          <w:sz w:val="24"/>
+          <w:szCs w:val="24"/>
+        </w:rPr>
+        <w:t>git</w:t>
+      </w:r>
+      <w:proofErr w:type="spellEnd"/>
+      <w:r>
+        <w:rPr>
+          <w:rFonts w:ascii="Arial" w:hAnsi="Arial" w:cs="Arial"/>
+          <w:sz w:val="24"/>
+          <w:szCs w:val="24"/>
+        </w:rPr>
+        <w:t>.</w:t>
+      </w:r>
+      <w:r>
+        <w:rPr>
+          <w:rFonts w:ascii="Arial" w:hAnsi="Arial" w:cs="Arial"/>
+          <w:sz w:val="24"/>
+          <w:szCs w:val="24"/>
+        </w:rPr>
+        <w:t xml:space="preserve"> </w:t>
+      </w:r>
+      <w:r>
+        <w:rPr>
+          <w:rFonts w:ascii="Arial" w:hAnsi="Arial" w:cs="Arial"/>
+          <w:sz w:val="24"/>
+          <w:szCs w:val="24"/>
+        </w:rPr>
+        <w:t>Nos permitió facilitar el trabajo colaborativo,</w:t>
+      </w:r>
+      <w:r>
+        <w:rPr>
+          <w:rFonts w:ascii="Arial" w:hAnsi="Arial" w:cs="Arial"/>
+          <w:sz w:val="24"/>
+          <w:szCs w:val="24"/>
+        </w:rPr>
+        <w:t xml:space="preserve"> trabajar con distintas versiones de un proyecto, además de guardar todos los cambios realizados por cada integrante, lo que permite hacer un seguimiento individual y de los errores.</w:t>
       </w:r>
     </w:p>
     <w:p>
@@ -8585,7 +10478,89 @@
           <w:sz w:val="24"/>
           <w:szCs w:val="24"/>
         </w:rPr>
-        <w:t>Podemos decir que en un principio nos costó trabajar con git por que era una herramienta nueva que no conocíamos del todo, pero como es muy utilizada se encuentra mucha información en la web. Los distintos problemas que se plantearon nos sirvieron para entender aun mas el funcionamiento de esta herramienta.</w:t>
+        <w:t xml:space="preserve">Podemos decir que en un principio nos costó trabajar con </w:t>
+      </w:r>
+      <w:proofErr w:type="spellStart"/>
+      <w:r>
+        <w:rPr>
+          <w:rFonts w:ascii="Arial" w:hAnsi="Arial" w:cs="Arial"/>
+          <w:sz w:val="24"/>
+          <w:szCs w:val="24"/>
+        </w:rPr>
+        <w:t>git</w:t>
+      </w:r>
+      <w:proofErr w:type="spellEnd"/>
+      <w:r>
+        <w:rPr>
+          <w:rFonts w:ascii="Arial" w:hAnsi="Arial" w:cs="Arial"/>
+          <w:sz w:val="24"/>
+          <w:szCs w:val="24"/>
+        </w:rPr>
+        <w:t xml:space="preserve"> </w:t>
+      </w:r>
+      <w:r>
+        <w:rPr>
+          <w:rFonts w:ascii="Arial" w:hAnsi="Arial" w:cs="Arial"/>
+          <w:sz w:val="24"/>
+          <w:szCs w:val="24"/>
+        </w:rPr>
+        <w:t>porque</w:t>
+      </w:r>
+      <w:r>
+        <w:rPr>
+          <w:rFonts w:ascii="Arial" w:hAnsi="Arial" w:cs="Arial"/>
+          <w:sz w:val="24"/>
+          <w:szCs w:val="24"/>
+        </w:rPr>
+        <w:t xml:space="preserve"> era una herramienta nueva que no conocíamos del todo</w:t>
+      </w:r>
+      <w:r>
+        <w:rPr>
+          <w:rFonts w:ascii="Arial" w:hAnsi="Arial" w:cs="Arial"/>
+          <w:sz w:val="24"/>
+          <w:szCs w:val="24"/>
+        </w:rPr>
+        <w:t xml:space="preserve">. </w:t>
+      </w:r>
+      <w:r>
+        <w:rPr>
+          <w:rFonts w:ascii="Arial" w:hAnsi="Arial" w:cs="Arial"/>
+          <w:sz w:val="24"/>
+          <w:szCs w:val="24"/>
+        </w:rPr>
+        <w:t xml:space="preserve">Los distintos problemas que se plantearon nos sirvieron para entender </w:t>
+      </w:r>
+      <w:r>
+        <w:rPr>
+          <w:rFonts w:ascii="Arial" w:hAnsi="Arial" w:cs="Arial"/>
+          <w:sz w:val="24"/>
+          <w:szCs w:val="24"/>
+        </w:rPr>
+        <w:t>aún</w:t>
+      </w:r>
+      <w:r>
+        <w:rPr>
+          <w:rFonts w:ascii="Arial" w:hAnsi="Arial" w:cs="Arial"/>
+          <w:sz w:val="24"/>
+          <w:szCs w:val="24"/>
+        </w:rPr>
+        <w:t xml:space="preserve"> </w:t>
+      </w:r>
+      <w:r>
+        <w:rPr>
+          <w:rFonts w:ascii="Arial" w:hAnsi="Arial" w:cs="Arial"/>
+          <w:sz w:val="24"/>
+          <w:szCs w:val="24"/>
+        </w:rPr>
+        <w:t>más</w:t>
+      </w:r>
+      <w:r>
+        <w:rPr>
+          <w:rFonts w:ascii="Arial" w:hAnsi="Arial" w:cs="Arial"/>
+          <w:sz w:val="24"/>
+          <w:szCs w:val="24"/>
+        </w:rPr>
+        <w:t xml:space="preserve"> el funcionamiento de esta herramienta.</w:t>
       </w:r>
     </w:p>
     <w:p>
@@ -8604,7 +10579,81 @@
           <w:sz w:val="24"/>
           <w:szCs w:val="24"/>
         </w:rPr>
-        <w:t>Nos gusto realizar este trabajo ya que nos prepara para el ámbito laboral en el que git es muy utilizado para el desarrollo de sortware.</w:t>
+        <w:t xml:space="preserve">Este trabajo nos pareció super interesante </w:t>
+      </w:r>
+      <w:r>
+        <w:rPr>
+          <w:rFonts w:ascii="Arial" w:hAnsi="Arial" w:cs="Arial"/>
+          <w:sz w:val="24"/>
+          <w:szCs w:val="24"/>
+        </w:rPr>
+        <w:t xml:space="preserve">ya que nos prepara para el ámbito laboral en el que </w:t>
+      </w:r>
+      <w:proofErr w:type="spellStart"/>
+      <w:r>
+        <w:rPr>
+          <w:rFonts w:ascii="Arial" w:hAnsi="Arial" w:cs="Arial"/>
+          <w:sz w:val="24"/>
+          <w:szCs w:val="24"/>
+        </w:rPr>
+        <w:t>git</w:t>
+      </w:r>
+      <w:proofErr w:type="spellEnd"/>
+      <w:r>
+        <w:rPr>
+          <w:rFonts w:ascii="Arial" w:hAnsi="Arial" w:cs="Arial"/>
+          <w:sz w:val="24"/>
+          <w:szCs w:val="24"/>
+        </w:rPr>
+        <w:t xml:space="preserve"> es muy utilizado para el desarrollo de </w:t>
+      </w:r>
+      <w:r>
+        <w:rPr>
+          <w:rFonts w:ascii="Arial" w:hAnsi="Arial" w:cs="Arial"/>
+          <w:sz w:val="24"/>
+          <w:szCs w:val="24"/>
+        </w:rPr>
+        <w:t>software</w:t>
+      </w:r>
+      <w:r>
+        <w:rPr>
+          <w:rFonts w:ascii="Arial" w:hAnsi="Arial" w:cs="Arial"/>
+          <w:sz w:val="24"/>
+          <w:szCs w:val="24"/>
+        </w:rPr>
+        <w:t xml:space="preserve">, por sus diferentes beneficios, en los que podemos mencionar la facilidad que brinda para trabajar en equipo, y compartir código, volver a versiones anteriores de un proyecto y generar distintas áreas de trabajo, para </w:t>
+      </w:r>
+      <w:r>
+        <w:rPr>
+          <w:rFonts w:ascii="Arial" w:hAnsi="Arial" w:cs="Arial"/>
+          <w:sz w:val="24"/>
+          <w:szCs w:val="24"/>
+        </w:rPr>
+        <w:t xml:space="preserve">corregir </w:t>
+      </w:r>
+      <w:r>
+        <w:rPr>
+          <w:rFonts w:ascii="Arial" w:hAnsi="Arial" w:cs="Arial"/>
+          <w:sz w:val="24"/>
+          <w:szCs w:val="24"/>
+        </w:rPr>
+        <w:t>errores</w:t>
+      </w:r>
+      <w:r>
+        <w:rPr>
+          <w:rFonts w:ascii="Arial" w:hAnsi="Arial" w:cs="Arial"/>
+          <w:sz w:val="24"/>
+          <w:szCs w:val="24"/>
+        </w:rPr>
+        <w:t xml:space="preserve"> o desarrollar nuevas características</w:t>
+      </w:r>
+      <w:r>
+        <w:rPr>
+          <w:rFonts w:ascii="Arial" w:hAnsi="Arial" w:cs="Arial"/>
+          <w:sz w:val="24"/>
+          <w:szCs w:val="24"/>
+        </w:rPr>
+        <w:t xml:space="preserve"> sin afectar el proyecto que se encuentre en master.</w:t>
       </w:r>
     </w:p>
     <w:sectPr>

</xml_diff>